<commit_message>
Updated diagrams and documents
Updated stuff
</commit_message>
<xml_diff>
--- a/CMPSC 390 project documents/SoftwareTechnicalSpecificationTeam3AccountManager_4-28-19.docx
+++ b/CMPSC 390 project documents/SoftwareTechnicalSpecificationTeam3AccountManager_4-28-19.docx
@@ -1,6 +1,6 @@
 
 <file path=word/document.xml><?xml version="1.0" encoding="utf-8"?>
-<w:document xmlns:wpc="http://schemas.microsoft.com/office/word/2010/wordprocessingCanvas" xmlns:mc="http://schemas.openxmlformats.org/markup-compatibility/2006" xmlns:o="urn:schemas-microsoft-com:office:office" xmlns:r="http://schemas.openxmlformats.org/officeDocument/2006/relationships" xmlns:m="http://schemas.openxmlformats.org/officeDocument/2006/math" xmlns:v="urn:schemas-microsoft-com:vml" xmlns:wp14="http://schemas.microsoft.com/office/word/2010/wordprocessingDrawing" xmlns:wp="http://schemas.openxmlformats.org/drawingml/2006/wordprocessingDrawing" xmlns:w10="urn:schemas-microsoft-com:office:word" xmlns:w="http://schemas.openxmlformats.org/wordprocessingml/2006/main" xmlns:w14="http://schemas.microsoft.com/office/word/2010/wordml" xmlns:w15="http://schemas.microsoft.com/office/word/2012/wordml" xmlns:wpg="http://schemas.microsoft.com/office/word/2010/wordprocessingGroup" xmlns:wpi="http://schemas.microsoft.com/office/word/2010/wordprocessingInk" xmlns:wne="http://schemas.microsoft.com/office/word/2006/wordml" xmlns:wps="http://schemas.microsoft.com/office/word/2010/wordprocessingShape" mc:Ignorable="w14 w15 wp14">
+<w:document xmlns:wpc="http://schemas.microsoft.com/office/word/2010/wordprocessingCanvas" xmlns:mc="http://schemas.openxmlformats.org/markup-compatibility/2006" xmlns:o="urn:schemas-microsoft-com:office:office" xmlns:r="http://schemas.openxmlformats.org/officeDocument/2006/relationships" xmlns:m="http://schemas.openxmlformats.org/officeDocument/2006/math" xmlns:v="urn:schemas-microsoft-com:vml" xmlns:wp14="http://schemas.microsoft.com/office/word/2010/wordprocessingDrawing" xmlns:wp="http://schemas.openxmlformats.org/drawingml/2006/wordprocessingDrawing" xmlns:w10="urn:schemas-microsoft-com:office:word" xmlns:w="http://schemas.openxmlformats.org/wordprocessingml/2006/main" xmlns:w14="http://schemas.microsoft.com/office/word/2010/wordml" xmlns:wpg="http://schemas.microsoft.com/office/word/2010/wordprocessingGroup" xmlns:wpi="http://schemas.microsoft.com/office/word/2010/wordprocessingInk" xmlns:wne="http://schemas.microsoft.com/office/word/2006/wordml" xmlns:wps="http://schemas.microsoft.com/office/word/2010/wordprocessingShape" mc:Ignorable="w14 wp14">
   <w:body>
     <w:sdt>
       <w:sdtPr>
@@ -229,7 +229,7 @@
                   </wp:anchor>
                 </w:drawing>
               </mc:Choice>
-              <mc:Fallback xmlns:w16se="http://schemas.microsoft.com/office/word/2015/wordml/symex" xmlns:w16cid="http://schemas.microsoft.com/office/word/2016/wordml/cid" xmlns:am3d="http://schemas.microsoft.com/office/drawing/2017/model3d" xmlns:aink="http://schemas.microsoft.com/office/drawing/2016/ink" xmlns:cx8="http://schemas.microsoft.com/office/drawing/2016/5/14/chartex" xmlns:cx7="http://schemas.microsoft.com/office/drawing/2016/5/13/chartex" xmlns:cx6="http://schemas.microsoft.com/office/drawing/2016/5/12/chartex" xmlns:cx5="http://schemas.microsoft.com/office/drawing/2016/5/11/chartex" xmlns:cx4="http://schemas.microsoft.com/office/drawing/2016/5/10/chartex" xmlns:cx3="http://schemas.microsoft.com/office/drawing/2016/5/9/chartex" xmlns:cx2="http://schemas.microsoft.com/office/drawing/2015/10/21/chartex" xmlns:cx1="http://schemas.microsoft.com/office/drawing/2015/9/8/chartex" xmlns:cx="http://schemas.microsoft.com/office/drawing/2014/chartex">
+              <mc:Fallback xmlns:cx="http://schemas.microsoft.com/office/drawing/2014/chartex" xmlns:cx1="http://schemas.microsoft.com/office/drawing/2015/9/8/chartex" xmlns:cx2="http://schemas.microsoft.com/office/drawing/2015/10/21/chartex" xmlns:cx3="http://schemas.microsoft.com/office/drawing/2016/5/9/chartex" xmlns:cx4="http://schemas.microsoft.com/office/drawing/2016/5/10/chartex" xmlns:cx5="http://schemas.microsoft.com/office/drawing/2016/5/11/chartex" xmlns:cx6="http://schemas.microsoft.com/office/drawing/2016/5/12/chartex" xmlns:cx7="http://schemas.microsoft.com/office/drawing/2016/5/13/chartex" xmlns:cx8="http://schemas.microsoft.com/office/drawing/2016/5/14/chartex" xmlns:aink="http://schemas.microsoft.com/office/drawing/2016/ink" xmlns:am3d="http://schemas.microsoft.com/office/drawing/2017/model3d" xmlns:w16cid="http://schemas.microsoft.com/office/word/2016/wordml/cid" xmlns:w16se="http://schemas.microsoft.com/office/word/2015/wordml/symex" xmlns:w15="http://schemas.microsoft.com/office/word/2012/wordml">
                 <w:pict>
                   <v:shapetype w14:anchorId="69AA3B6F" id="_x0000_t202" coordsize="21600,21600" o:spt="202" path="m,l,21600r21600,l21600,xe">
                     <v:stroke joinstyle="miter"/>
@@ -497,7 +497,7 @@
                   </wp:anchor>
                 </w:drawing>
               </mc:Choice>
-              <mc:Fallback xmlns:w16se="http://schemas.microsoft.com/office/word/2015/wordml/symex" xmlns:w16cid="http://schemas.microsoft.com/office/word/2016/wordml/cid" xmlns:am3d="http://schemas.microsoft.com/office/drawing/2017/model3d" xmlns:aink="http://schemas.microsoft.com/office/drawing/2016/ink" xmlns:cx8="http://schemas.microsoft.com/office/drawing/2016/5/14/chartex" xmlns:cx7="http://schemas.microsoft.com/office/drawing/2016/5/13/chartex" xmlns:cx6="http://schemas.microsoft.com/office/drawing/2016/5/12/chartex" xmlns:cx5="http://schemas.microsoft.com/office/drawing/2016/5/11/chartex" xmlns:cx4="http://schemas.microsoft.com/office/drawing/2016/5/10/chartex" xmlns:cx3="http://schemas.microsoft.com/office/drawing/2016/5/9/chartex" xmlns:cx2="http://schemas.microsoft.com/office/drawing/2015/10/21/chartex" xmlns:cx1="http://schemas.microsoft.com/office/drawing/2015/9/8/chartex" xmlns:cx="http://schemas.microsoft.com/office/drawing/2014/chartex">
+              <mc:Fallback xmlns:cx="http://schemas.microsoft.com/office/drawing/2014/chartex" xmlns:cx1="http://schemas.microsoft.com/office/drawing/2015/9/8/chartex" xmlns:cx2="http://schemas.microsoft.com/office/drawing/2015/10/21/chartex" xmlns:cx3="http://schemas.microsoft.com/office/drawing/2016/5/9/chartex" xmlns:cx4="http://schemas.microsoft.com/office/drawing/2016/5/10/chartex" xmlns:cx5="http://schemas.microsoft.com/office/drawing/2016/5/11/chartex" xmlns:cx6="http://schemas.microsoft.com/office/drawing/2016/5/12/chartex" xmlns:cx7="http://schemas.microsoft.com/office/drawing/2016/5/13/chartex" xmlns:cx8="http://schemas.microsoft.com/office/drawing/2016/5/14/chartex" xmlns:aink="http://schemas.microsoft.com/office/drawing/2016/ink" xmlns:am3d="http://schemas.microsoft.com/office/drawing/2017/model3d" xmlns:w16cid="http://schemas.microsoft.com/office/word/2016/wordml/cid" xmlns:w16se="http://schemas.microsoft.com/office/word/2015/wordml/symex" xmlns:w15="http://schemas.microsoft.com/office/word/2012/wordml">
                 <w:pict>
                   <v:rect w14:anchorId="00CFA042" id="Rectangle 132" o:spid="_x0000_s1027" style="position:absolute;margin-left:-4.4pt;margin-top:0;width:46.8pt;height:77.75pt;z-index:251659264;visibility:visible;mso-wrap-style:square;mso-width-percent:76;mso-height-percent:98;mso-top-percent:23;mso-wrap-distance-left:9pt;mso-wrap-distance-top:0;mso-wrap-distance-right:9pt;mso-wrap-distance-bottom:0;mso-position-horizontal:right;mso-position-horizontal-relative:margin;mso-position-vertical-relative:page;mso-width-percent:76;mso-height-percent:98;mso-top-percent:23;mso-width-relative:page;mso-height-relative:page;v-text-anchor:bottom" o:gfxdata="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" fillcolor="#4472c4 [3204]" stroked="f" strokeweight="1pt">
                     <o:lock v:ext="edit" aspectratio="t"/>
@@ -2661,16 +2661,21 @@
           </w:tcPr>
           <w:p>
             <w:r>
-              <w:t xml:space="preserve">Damian </w:t>
+              <w:t xml:space="preserve">Damian Zylski, Barry </w:t>
             </w:r>
             <w:proofErr w:type="spellStart"/>
             <w:r>
-              <w:t>Zylski</w:t>
+              <w:t>Hoinacki</w:t>
             </w:r>
             <w:proofErr w:type="spellEnd"/>
             <w:r>
-              <w:t>, Barry Hoinacki Jr</w:t>
-            </w:r>
+              <w:t xml:space="preserve"> </w:t>
+            </w:r>
+            <w:proofErr w:type="spellStart"/>
+            <w:r>
+              <w:t>Jr</w:t>
+            </w:r>
+            <w:proofErr w:type="spellEnd"/>
           </w:p>
         </w:tc>
         <w:tc>
@@ -2864,25 +2869,43 @@
           <w:tcPr>
             <w:tcW w:w="1165" w:type="dxa"/>
           </w:tcPr>
-          <w:p/>
+          <w:p>
+            <w:r>
+              <w:t>1.4</w:t>
+            </w:r>
+          </w:p>
         </w:tc>
         <w:tc>
           <w:tcPr>
             <w:tcW w:w="1530" w:type="dxa"/>
           </w:tcPr>
-          <w:p/>
+          <w:p>
+            <w:r>
+              <w:t>Damian Zylski</w:t>
+            </w:r>
+          </w:p>
         </w:tc>
         <w:tc>
           <w:tcPr>
             <w:tcW w:w="1710" w:type="dxa"/>
           </w:tcPr>
-          <w:p/>
+          <w:p>
+            <w:r>
+              <w:t>4/29/2019</w:t>
+            </w:r>
+          </w:p>
         </w:tc>
         <w:tc>
           <w:tcPr>
             <w:tcW w:w="4945" w:type="dxa"/>
           </w:tcPr>
-          <w:p/>
+          <w:p>
+            <w:r>
+              <w:t>Updated architecture diagram and use case documents</w:t>
+            </w:r>
+            <w:bookmarkStart w:id="1" w:name="_GoBack"/>
+            <w:bookmarkEnd w:id="1"/>
+          </w:p>
         </w:tc>
       </w:tr>
     </w:tbl>
@@ -2896,12 +2919,12 @@
       <w:pPr>
         <w:pStyle w:val="Heading1"/>
       </w:pPr>
-      <w:bookmarkStart w:id="1" w:name="_Toc5548107"/>
+      <w:bookmarkStart w:id="2" w:name="_Toc5548107"/>
       <w:r>
         <w:lastRenderedPageBreak/>
         <w:t>Introduction</w:t>
       </w:r>
-      <w:bookmarkEnd w:id="1"/>
+      <w:bookmarkEnd w:id="2"/>
     </w:p>
     <w:p>
       <w:r>
@@ -2968,11 +2991,11 @@
       <w:pPr>
         <w:pStyle w:val="Heading2"/>
       </w:pPr>
-      <w:bookmarkStart w:id="2" w:name="_Toc5548108"/>
+      <w:bookmarkStart w:id="3" w:name="_Toc5548108"/>
       <w:r>
         <w:t>Project Scope</w:t>
       </w:r>
-      <w:bookmarkEnd w:id="2"/>
+      <w:bookmarkEnd w:id="3"/>
     </w:p>
     <w:p>
       <w:r>
@@ -3129,11 +3152,11 @@
       <w:pPr>
         <w:pStyle w:val="Heading1"/>
       </w:pPr>
-      <w:bookmarkStart w:id="3" w:name="_Toc5548109"/>
+      <w:bookmarkStart w:id="4" w:name="_Toc5548109"/>
       <w:r>
         <w:t>Glossary</w:t>
       </w:r>
-      <w:bookmarkEnd w:id="3"/>
+      <w:bookmarkEnd w:id="4"/>
     </w:p>
     <w:p>
       <w:r>
@@ -3702,57 +3725,55 @@
       <w:pPr>
         <w:pStyle w:val="Heading1"/>
       </w:pPr>
-      <w:bookmarkStart w:id="4" w:name="_Toc5548110"/>
+      <w:bookmarkStart w:id="5" w:name="_Toc5548110"/>
       <w:r>
         <w:t>Requirements</w:t>
       </w:r>
       <w:r>
         <w:t xml:space="preserve"> Description</w:t>
-      </w:r>
-      <w:bookmarkEnd w:id="4"/>
-    </w:p>
-    <w:p>
-      <w:r>
-        <w:t>This section describes the business requirements.</w:t>
-      </w:r>
-    </w:p>
-    <w:p>
-      <w:pPr>
-        <w:pStyle w:val="Heading2"/>
-      </w:pPr>
-      <w:bookmarkStart w:id="5" w:name="_Toc5548111"/>
-      <w:r>
-        <w:t>Summary</w:t>
       </w:r>
       <w:bookmarkEnd w:id="5"/>
     </w:p>
     <w:p>
       <w:r>
-        <w:t>An account manager is used to store accounts</w:t>
-      </w:r>
-      <w:r>
-        <w:t xml:space="preserve"> for various things such as email or social media sites so that you will be able to securely keep all the login information for all the accounts so that the client would not need to constantly try different passwords/username combinations to log into an account.</w:t>
-      </w:r>
-      <w:r>
-        <w:t xml:space="preserve"> As such the requirements center around how the account manager activities will happen.</w:t>
+        <w:t>This section describes the business requirements.</w:t>
       </w:r>
     </w:p>
     <w:p>
       <w:pPr>
         <w:pStyle w:val="Heading2"/>
       </w:pPr>
-      <w:bookmarkStart w:id="6" w:name="_Toc5548112"/>
-      <w:r>
-        <w:t>Assumptions and Dependencies</w:t>
+      <w:bookmarkStart w:id="6" w:name="_Toc5548111"/>
+      <w:r>
+        <w:t>Summary</w:t>
       </w:r>
       <w:bookmarkEnd w:id="6"/>
     </w:p>
     <w:p>
       <w:r>
+        <w:t>An account manager is used to store accounts</w:t>
+      </w:r>
+      <w:r>
+        <w:t xml:space="preserve"> for various things such as email or social media sites so that you will be able to securely keep all the login information for all the accounts so that the client would not need to constantly try different passwords/username combinations to log into an account.</w:t>
+      </w:r>
+      <w:r>
+        <w:t xml:space="preserve"> As such the requirements center around how the account manager activities will happen.</w:t>
+      </w:r>
+    </w:p>
+    <w:p>
+      <w:pPr>
+        <w:pStyle w:val="Heading2"/>
+      </w:pPr>
+      <w:bookmarkStart w:id="7" w:name="_Toc5548112"/>
+      <w:r>
+        <w:t>Assumptions and Dependencies</w:t>
+      </w:r>
+      <w:bookmarkEnd w:id="7"/>
+    </w:p>
+    <w:p>
+      <w:r>
         <w:t>The project assumes the following</w:t>
       </w:r>
-      <w:bookmarkStart w:id="7" w:name="_GoBack"/>
-      <w:bookmarkEnd w:id="7"/>
     </w:p>
     <w:p>
       <w:pPr>
@@ -3824,7 +3845,7 @@
       <w:r>
         <w:t xml:space="preserve">  For details on the other use cases see the project on </w:t>
       </w:r>
-      <w:hyperlink r:id="rId9" w:history="1">
+      <w:hyperlink r:id="rId10" w:history="1">
         <w:r>
           <w:rPr>
             <w:rStyle w:val="Hyperlink"/>
@@ -4124,7 +4145,7 @@
                     <pic:cNvPicPr/>
                   </pic:nvPicPr>
                   <pic:blipFill>
-                    <a:blip r:embed="rId10"/>
+                    <a:blip r:embed="rId11"/>
                     <a:stretch>
                       <a:fillRect/>
                     </a:stretch>
@@ -5995,18 +6016,21 @@
               <w:rPr>
                 <w:rStyle w:val="Strong"/>
               </w:rPr>
+              <w:t>Trigger</w:t>
+            </w:r>
+          </w:p>
+        </w:tc>
+        <w:tc>
+          <w:tcPr>
+            <w:tcW w:w="6380" w:type="dxa"/>
+          </w:tcPr>
+          <w:p>
+            <w:r>
+              <w:t xml:space="preserve">The user selects a new folder to change to and initiates changing the </w:t>
+            </w:r>
+            <w:r>
               <w:lastRenderedPageBreak/>
-              <w:t>Trigger</w:t>
-            </w:r>
-          </w:p>
-        </w:tc>
-        <w:tc>
-          <w:tcPr>
-            <w:tcW w:w="6380" w:type="dxa"/>
-          </w:tcPr>
-          <w:p>
-            <w:r>
-              <w:t>The user selects a new folder to change to and initiates changing the folder.</w:t>
+              <w:t>folder.</w:t>
             </w:r>
           </w:p>
         </w:tc>
@@ -6022,6 +6046,7 @@
               <w:rPr>
                 <w:rStyle w:val="Strong"/>
               </w:rPr>
+              <w:lastRenderedPageBreak/>
               <w:t>Scenario</w:t>
             </w:r>
           </w:p>
@@ -6657,7 +6682,6 @@
               </w:numPr>
             </w:pPr>
             <w:r>
-              <w:lastRenderedPageBreak/>
               <w:t>The system writes the data to a file in the working directory on the client with the same name as the file on the server.</w:t>
             </w:r>
           </w:p>
@@ -6670,6 +6694,7 @@
               </w:numPr>
             </w:pPr>
             <w:r>
+              <w:lastRenderedPageBreak/>
               <w:t>The system notifies the user the download is complete.</w:t>
             </w:r>
           </w:p>
@@ -7333,7 +7358,6 @@
               </w:numPr>
             </w:pPr>
             <w:r>
-              <w:lastRenderedPageBreak/>
               <w:t>The system starts sending the bytes to the server.</w:t>
             </w:r>
           </w:p>
@@ -7358,6 +7382,7 @@
               </w:numPr>
             </w:pPr>
             <w:r>
+              <w:lastRenderedPageBreak/>
               <w:t>The system discards the bytes it has read from the file.</w:t>
             </w:r>
           </w:p>
@@ -7687,7 +7712,7 @@
       <w:r>
         <w:t xml:space="preserve"> the </w:t>
       </w:r>
-      <w:hyperlink r:id="rId11" w:history="1">
+      <w:hyperlink r:id="rId12" w:history="1">
         <w:r>
           <w:rPr>
             <w:rStyle w:val="Hyperlink"/>
@@ -7789,10 +7814,10 @@
         </w:rPr>
         <w:lastRenderedPageBreak/>
         <w:drawing>
-          <wp:inline distT="0" distB="0" distL="0" distR="0" wp14:anchorId="2A01B05A" wp14:editId="173D3E29">
-            <wp:extent cx="5943600" cy="2850515"/>
-            <wp:effectExtent l="0" t="0" r="0" b="6985"/>
-            <wp:docPr id="3" name="Picture 3" descr="A screenshot of a cell phone&#10;&#10;Description automatically generated"/>
+          <wp:inline distT="0" distB="0" distL="0" distR="0" wp14:anchorId="16572BA8" wp14:editId="7BFFBD45">
+            <wp:extent cx="5114925" cy="3209925"/>
+            <wp:effectExtent l="0" t="0" r="9525" b="9525"/>
+            <wp:docPr id="2" name="Picture 2" descr="C:\Users\Zylski\Desktop\Architecture diagram.png"/>
             <wp:cNvGraphicFramePr>
               <a:graphicFrameLocks xmlns:a="http://schemas.openxmlformats.org/drawingml/2006/main" noChangeAspect="1"/>
             </wp:cNvGraphicFramePr>
@@ -7800,29 +7825,36 @@
               <a:graphicData uri="http://schemas.openxmlformats.org/drawingml/2006/picture">
                 <pic:pic xmlns:pic="http://schemas.openxmlformats.org/drawingml/2006/picture">
                   <pic:nvPicPr>
-                    <pic:cNvPr id="3" name="Untitled Diagram (2).png"/>
-                    <pic:cNvPicPr/>
+                    <pic:cNvPr id="0" name="Picture 1" descr="C:\Users\Zylski\Desktop\Architecture diagram.png"/>
+                    <pic:cNvPicPr>
+                      <a:picLocks noChangeAspect="1" noChangeArrowheads="1"/>
+                    </pic:cNvPicPr>
                   </pic:nvPicPr>
                   <pic:blipFill>
-                    <a:blip r:embed="rId12">
+                    <a:blip r:embed="rId13">
                       <a:extLst>
                         <a:ext uri="{28A0092B-C50C-407E-A947-70E740481C1C}">
                           <a14:useLocalDpi xmlns:a14="http://schemas.microsoft.com/office/drawing/2010/main" val="0"/>
                         </a:ext>
                       </a:extLst>
                     </a:blip>
+                    <a:srcRect/>
                     <a:stretch>
                       <a:fillRect/>
                     </a:stretch>
                   </pic:blipFill>
-                  <pic:spPr>
+                  <pic:spPr bwMode="auto">
                     <a:xfrm>
                       <a:off x="0" y="0"/>
-                      <a:ext cx="5943600" cy="2850515"/>
+                      <a:ext cx="5114925" cy="3209925"/>
                     </a:xfrm>
                     <a:prstGeom prst="rect">
                       <a:avLst/>
                     </a:prstGeom>
+                    <a:noFill/>
+                    <a:ln>
+                      <a:noFill/>
+                    </a:ln>
                   </pic:spPr>
                 </pic:pic>
               </a:graphicData>
@@ -7904,8 +7936,8 @@
       <w:bookmarkEnd w:id="22"/>
     </w:p>
     <w:sectPr>
-      <w:headerReference w:type="default" r:id="rId13"/>
-      <w:footerReference w:type="default" r:id="rId14"/>
+      <w:headerReference w:type="default" r:id="rId14"/>
+      <w:footerReference w:type="default" r:id="rId15"/>
       <w:pgSz w:w="12240" w:h="15840"/>
       <w:pgMar w:top="1440" w:right="1440" w:bottom="1440" w:left="1440" w:header="720" w:footer="720" w:gutter="0"/>
       <w:pgNumType w:start="0"/>
@@ -7918,7 +7950,7 @@
 </file>
 
 <file path=word/endnotes.xml><?xml version="1.0" encoding="utf-8"?>
-<w:endnotes xmlns:wpc="http://schemas.microsoft.com/office/word/2010/wordprocessingCanvas" xmlns:mc="http://schemas.openxmlformats.org/markup-compatibility/2006" xmlns:o="urn:schemas-microsoft-com:office:office" xmlns:r="http://schemas.openxmlformats.org/officeDocument/2006/relationships" xmlns:m="http://schemas.openxmlformats.org/officeDocument/2006/math" xmlns:v="urn:schemas-microsoft-com:vml" xmlns:wp14="http://schemas.microsoft.com/office/word/2010/wordprocessingDrawing" xmlns:wp="http://schemas.openxmlformats.org/drawingml/2006/wordprocessingDrawing" xmlns:w10="urn:schemas-microsoft-com:office:word" xmlns:w="http://schemas.openxmlformats.org/wordprocessingml/2006/main" xmlns:w14="http://schemas.microsoft.com/office/word/2010/wordml" xmlns:w15="http://schemas.microsoft.com/office/word/2012/wordml" xmlns:wpg="http://schemas.microsoft.com/office/word/2010/wordprocessingGroup" xmlns:wpi="http://schemas.microsoft.com/office/word/2010/wordprocessingInk" xmlns:wne="http://schemas.microsoft.com/office/word/2006/wordml" xmlns:wps="http://schemas.microsoft.com/office/word/2010/wordprocessingShape" mc:Ignorable="w14 w15 wp14">
+<w:endnotes xmlns:wpc="http://schemas.microsoft.com/office/word/2010/wordprocessingCanvas" xmlns:mc="http://schemas.openxmlformats.org/markup-compatibility/2006" xmlns:o="urn:schemas-microsoft-com:office:office" xmlns:r="http://schemas.openxmlformats.org/officeDocument/2006/relationships" xmlns:m="http://schemas.openxmlformats.org/officeDocument/2006/math" xmlns:v="urn:schemas-microsoft-com:vml" xmlns:wp14="http://schemas.microsoft.com/office/word/2010/wordprocessingDrawing" xmlns:wp="http://schemas.openxmlformats.org/drawingml/2006/wordprocessingDrawing" xmlns:w10="urn:schemas-microsoft-com:office:word" xmlns:w="http://schemas.openxmlformats.org/wordprocessingml/2006/main" xmlns:w14="http://schemas.microsoft.com/office/word/2010/wordml" xmlns:wpg="http://schemas.microsoft.com/office/word/2010/wordprocessingGroup" xmlns:wpi="http://schemas.microsoft.com/office/word/2010/wordprocessingInk" xmlns:wne="http://schemas.microsoft.com/office/word/2006/wordml" xmlns:wps="http://schemas.microsoft.com/office/word/2010/wordprocessingShape" mc:Ignorable="w14 wp14">
   <w:endnote w:type="separator" w:id="-1">
     <w:p>
       <w:pPr>
@@ -7943,7 +7975,7 @@
 </file>
 
 <file path=word/footer1.xml><?xml version="1.0" encoding="utf-8"?>
-<w:ftr xmlns:wpc="http://schemas.microsoft.com/office/word/2010/wordprocessingCanvas" xmlns:mc="http://schemas.openxmlformats.org/markup-compatibility/2006" xmlns:o="urn:schemas-microsoft-com:office:office" xmlns:r="http://schemas.openxmlformats.org/officeDocument/2006/relationships" xmlns:m="http://schemas.openxmlformats.org/officeDocument/2006/math" xmlns:v="urn:schemas-microsoft-com:vml" xmlns:wp14="http://schemas.microsoft.com/office/word/2010/wordprocessingDrawing" xmlns:wp="http://schemas.openxmlformats.org/drawingml/2006/wordprocessingDrawing" xmlns:w10="urn:schemas-microsoft-com:office:word" xmlns:w="http://schemas.openxmlformats.org/wordprocessingml/2006/main" xmlns:w14="http://schemas.microsoft.com/office/word/2010/wordml" xmlns:w15="http://schemas.microsoft.com/office/word/2012/wordml" xmlns:wpg="http://schemas.microsoft.com/office/word/2010/wordprocessingGroup" xmlns:wpi="http://schemas.microsoft.com/office/word/2010/wordprocessingInk" xmlns:wne="http://schemas.microsoft.com/office/word/2006/wordml" xmlns:wps="http://schemas.microsoft.com/office/word/2010/wordprocessingShape" mc:Ignorable="w14 w15 wp14">
+<w:ftr xmlns:wpc="http://schemas.microsoft.com/office/word/2010/wordprocessingCanvas" xmlns:mc="http://schemas.openxmlformats.org/markup-compatibility/2006" xmlns:o="urn:schemas-microsoft-com:office:office" xmlns:r="http://schemas.openxmlformats.org/officeDocument/2006/relationships" xmlns:m="http://schemas.openxmlformats.org/officeDocument/2006/math" xmlns:v="urn:schemas-microsoft-com:vml" xmlns:wp14="http://schemas.microsoft.com/office/word/2010/wordprocessingDrawing" xmlns:wp="http://schemas.openxmlformats.org/drawingml/2006/wordprocessingDrawing" xmlns:w10="urn:schemas-microsoft-com:office:word" xmlns:w="http://schemas.openxmlformats.org/wordprocessingml/2006/main" xmlns:w14="http://schemas.microsoft.com/office/word/2010/wordml" xmlns:wpg="http://schemas.microsoft.com/office/word/2010/wordprocessingGroup" xmlns:wpi="http://schemas.microsoft.com/office/word/2010/wordprocessingInk" xmlns:wne="http://schemas.microsoft.com/office/word/2006/wordml" xmlns:wps="http://schemas.microsoft.com/office/word/2010/wordprocessingShape" mc:Ignorable="w14 wp14">
   <w:tbl>
     <w:tblPr>
       <w:tblW w:w="5000" w:type="pct"/>
@@ -8085,7 +8117,7 @@
 </file>
 
 <file path=word/footnotes.xml><?xml version="1.0" encoding="utf-8"?>
-<w:footnotes xmlns:wpc="http://schemas.microsoft.com/office/word/2010/wordprocessingCanvas" xmlns:mc="http://schemas.openxmlformats.org/markup-compatibility/2006" xmlns:o="urn:schemas-microsoft-com:office:office" xmlns:r="http://schemas.openxmlformats.org/officeDocument/2006/relationships" xmlns:m="http://schemas.openxmlformats.org/officeDocument/2006/math" xmlns:v="urn:schemas-microsoft-com:vml" xmlns:wp14="http://schemas.microsoft.com/office/word/2010/wordprocessingDrawing" xmlns:wp="http://schemas.openxmlformats.org/drawingml/2006/wordprocessingDrawing" xmlns:w10="urn:schemas-microsoft-com:office:word" xmlns:w="http://schemas.openxmlformats.org/wordprocessingml/2006/main" xmlns:w14="http://schemas.microsoft.com/office/word/2010/wordml" xmlns:w15="http://schemas.microsoft.com/office/word/2012/wordml" xmlns:wpg="http://schemas.microsoft.com/office/word/2010/wordprocessingGroup" xmlns:wpi="http://schemas.microsoft.com/office/word/2010/wordprocessingInk" xmlns:wne="http://schemas.microsoft.com/office/word/2006/wordml" xmlns:wps="http://schemas.microsoft.com/office/word/2010/wordprocessingShape" mc:Ignorable="w14 w15 wp14">
+<w:footnotes xmlns:wpc="http://schemas.microsoft.com/office/word/2010/wordprocessingCanvas" xmlns:mc="http://schemas.openxmlformats.org/markup-compatibility/2006" xmlns:o="urn:schemas-microsoft-com:office:office" xmlns:r="http://schemas.openxmlformats.org/officeDocument/2006/relationships" xmlns:m="http://schemas.openxmlformats.org/officeDocument/2006/math" xmlns:v="urn:schemas-microsoft-com:vml" xmlns:wp14="http://schemas.microsoft.com/office/word/2010/wordprocessingDrawing" xmlns:wp="http://schemas.openxmlformats.org/drawingml/2006/wordprocessingDrawing" xmlns:w10="urn:schemas-microsoft-com:office:word" xmlns:w="http://schemas.openxmlformats.org/wordprocessingml/2006/main" xmlns:w14="http://schemas.microsoft.com/office/word/2010/wordml" xmlns:wpg="http://schemas.microsoft.com/office/word/2010/wordprocessingGroup" xmlns:wpi="http://schemas.microsoft.com/office/word/2010/wordprocessingInk" xmlns:wne="http://schemas.microsoft.com/office/word/2006/wordml" xmlns:wps="http://schemas.microsoft.com/office/word/2010/wordprocessingShape" mc:Ignorable="w14 wp14">
   <w:footnote w:type="separator" w:id="-1">
     <w:p>
       <w:pPr>
@@ -8110,7 +8142,7 @@
 </file>
 
 <file path=word/header1.xml><?xml version="1.0" encoding="utf-8"?>
-<w:hdr xmlns:wpc="http://schemas.microsoft.com/office/word/2010/wordprocessingCanvas" xmlns:mc="http://schemas.openxmlformats.org/markup-compatibility/2006" xmlns:o="urn:schemas-microsoft-com:office:office" xmlns:r="http://schemas.openxmlformats.org/officeDocument/2006/relationships" xmlns:m="http://schemas.openxmlformats.org/officeDocument/2006/math" xmlns:v="urn:schemas-microsoft-com:vml" xmlns:wp14="http://schemas.microsoft.com/office/word/2010/wordprocessingDrawing" xmlns:wp="http://schemas.openxmlformats.org/drawingml/2006/wordprocessingDrawing" xmlns:w10="urn:schemas-microsoft-com:office:word" xmlns:w="http://schemas.openxmlformats.org/wordprocessingml/2006/main" xmlns:w14="http://schemas.microsoft.com/office/word/2010/wordml" xmlns:w15="http://schemas.microsoft.com/office/word/2012/wordml" xmlns:wpg="http://schemas.microsoft.com/office/word/2010/wordprocessingGroup" xmlns:wpi="http://schemas.microsoft.com/office/word/2010/wordprocessingInk" xmlns:wne="http://schemas.microsoft.com/office/word/2006/wordml" xmlns:wps="http://schemas.microsoft.com/office/word/2010/wordprocessingShape" mc:Ignorable="w14 w15 wp14">
+<w:hdr xmlns:wpc="http://schemas.microsoft.com/office/word/2010/wordprocessingCanvas" xmlns:mc="http://schemas.openxmlformats.org/markup-compatibility/2006" xmlns:o="urn:schemas-microsoft-com:office:office" xmlns:r="http://schemas.openxmlformats.org/officeDocument/2006/relationships" xmlns:m="http://schemas.openxmlformats.org/officeDocument/2006/math" xmlns:v="urn:schemas-microsoft-com:vml" xmlns:wp14="http://schemas.microsoft.com/office/word/2010/wordprocessingDrawing" xmlns:wp="http://schemas.openxmlformats.org/drawingml/2006/wordprocessingDrawing" xmlns:w10="urn:schemas-microsoft-com:office:word" xmlns:w="http://schemas.openxmlformats.org/wordprocessingml/2006/main" xmlns:w14="http://schemas.microsoft.com/office/word/2010/wordml" xmlns:wpg="http://schemas.microsoft.com/office/word/2010/wordprocessingGroup" xmlns:wpi="http://schemas.microsoft.com/office/word/2010/wordprocessingInk" xmlns:wne="http://schemas.microsoft.com/office/word/2006/wordml" xmlns:wps="http://schemas.microsoft.com/office/word/2010/wordprocessingShape" mc:Ignorable="w14 wp14">
   <w:tbl>
     <w:tblPr>
       <w:tblW w:w="5000" w:type="pct"/>
@@ -8211,7 +8243,7 @@
               <w:sz w:val="24"/>
               <w:szCs w:val="24"/>
             </w:rPr>
-            <w:t>11</w:t>
+            <w:t>2</w:t>
           </w:r>
           <w:r>
             <w:rPr>
@@ -8234,8 +8266,8 @@
 </file>
 
 <file path=word/numbering.xml><?xml version="1.0" encoding="utf-8"?>
-<w:numbering xmlns:wpc="http://schemas.microsoft.com/office/word/2010/wordprocessingCanvas" xmlns:mc="http://schemas.openxmlformats.org/markup-compatibility/2006" xmlns:o="urn:schemas-microsoft-com:office:office" xmlns:r="http://schemas.openxmlformats.org/officeDocument/2006/relationships" xmlns:m="http://schemas.openxmlformats.org/officeDocument/2006/math" xmlns:v="urn:schemas-microsoft-com:vml" xmlns:wp14="http://schemas.microsoft.com/office/word/2010/wordprocessingDrawing" xmlns:wp="http://schemas.openxmlformats.org/drawingml/2006/wordprocessingDrawing" xmlns:w10="urn:schemas-microsoft-com:office:word" xmlns:w="http://schemas.openxmlformats.org/wordprocessingml/2006/main" xmlns:w14="http://schemas.microsoft.com/office/word/2010/wordml" xmlns:w15="http://schemas.microsoft.com/office/word/2012/wordml" xmlns:wpg="http://schemas.microsoft.com/office/word/2010/wordprocessingGroup" xmlns:wpi="http://schemas.microsoft.com/office/word/2010/wordprocessingInk" xmlns:wne="http://schemas.microsoft.com/office/word/2006/wordml" xmlns:wps="http://schemas.microsoft.com/office/word/2010/wordprocessingShape" mc:Ignorable="w14 w15 wp14">
-  <w:abstractNum w:abstractNumId="0" w15:restartNumberingAfterBreak="0">
+<w:numbering xmlns:wpc="http://schemas.microsoft.com/office/word/2010/wordprocessingCanvas" xmlns:mc="http://schemas.openxmlformats.org/markup-compatibility/2006" xmlns:o="urn:schemas-microsoft-com:office:office" xmlns:r="http://schemas.openxmlformats.org/officeDocument/2006/relationships" xmlns:m="http://schemas.openxmlformats.org/officeDocument/2006/math" xmlns:v="urn:schemas-microsoft-com:vml" xmlns:wp14="http://schemas.microsoft.com/office/word/2010/wordprocessingDrawing" xmlns:wp="http://schemas.openxmlformats.org/drawingml/2006/wordprocessingDrawing" xmlns:w10="urn:schemas-microsoft-com:office:word" xmlns:w="http://schemas.openxmlformats.org/wordprocessingml/2006/main" xmlns:w14="http://schemas.microsoft.com/office/word/2010/wordml" xmlns:wpg="http://schemas.microsoft.com/office/word/2010/wordprocessingGroup" xmlns:wpi="http://schemas.microsoft.com/office/word/2010/wordprocessingInk" xmlns:wne="http://schemas.microsoft.com/office/word/2006/wordml" xmlns:wps="http://schemas.microsoft.com/office/word/2010/wordprocessingShape" mc:Ignorable="w14 wp14">
+  <w:abstractNum w:abstractNumId="0">
     <w:nsid w:val="04B6667C"/>
     <w:multiLevelType w:val="hybridMultilevel"/>
     <w:tmpl w:val="CCE85670"/>
@@ -8348,7 +8380,7 @@
       </w:rPr>
     </w:lvl>
   </w:abstractNum>
-  <w:abstractNum w:abstractNumId="1" w15:restartNumberingAfterBreak="0">
+  <w:abstractNum w:abstractNumId="1">
     <w:nsid w:val="0A9C4707"/>
     <w:multiLevelType w:val="hybridMultilevel"/>
     <w:tmpl w:val="330CDB12"/>
@@ -8434,7 +8466,7 @@
       </w:pPr>
     </w:lvl>
   </w:abstractNum>
-  <w:abstractNum w:abstractNumId="2" w15:restartNumberingAfterBreak="0">
+  <w:abstractNum w:abstractNumId="2">
     <w:nsid w:val="15173F87"/>
     <w:multiLevelType w:val="hybridMultilevel"/>
     <w:tmpl w:val="8E0E4118"/>
@@ -8520,7 +8552,7 @@
       </w:pPr>
     </w:lvl>
   </w:abstractNum>
-  <w:abstractNum w:abstractNumId="3" w15:restartNumberingAfterBreak="0">
+  <w:abstractNum w:abstractNumId="3">
     <w:nsid w:val="1E81761D"/>
     <w:multiLevelType w:val="hybridMultilevel"/>
     <w:tmpl w:val="330CDB12"/>
@@ -8606,7 +8638,7 @@
       </w:pPr>
     </w:lvl>
   </w:abstractNum>
-  <w:abstractNum w:abstractNumId="4" w15:restartNumberingAfterBreak="0">
+  <w:abstractNum w:abstractNumId="4">
     <w:nsid w:val="22B70F33"/>
     <w:multiLevelType w:val="hybridMultilevel"/>
     <w:tmpl w:val="7BA0486A"/>
@@ -8719,7 +8751,7 @@
       </w:rPr>
     </w:lvl>
   </w:abstractNum>
-  <w:abstractNum w:abstractNumId="5" w15:restartNumberingAfterBreak="0">
+  <w:abstractNum w:abstractNumId="5">
     <w:nsid w:val="22C225A5"/>
     <w:multiLevelType w:val="hybridMultilevel"/>
     <w:tmpl w:val="D50020EA"/>
@@ -8832,7 +8864,7 @@
       </w:rPr>
     </w:lvl>
   </w:abstractNum>
-  <w:abstractNum w:abstractNumId="6" w15:restartNumberingAfterBreak="0">
+  <w:abstractNum w:abstractNumId="6">
     <w:nsid w:val="2565515E"/>
     <w:multiLevelType w:val="hybridMultilevel"/>
     <w:tmpl w:val="8E0E4118"/>
@@ -8918,7 +8950,7 @@
       </w:pPr>
     </w:lvl>
   </w:abstractNum>
-  <w:abstractNum w:abstractNumId="7" w15:restartNumberingAfterBreak="0">
+  <w:abstractNum w:abstractNumId="7">
     <w:nsid w:val="260B348C"/>
     <w:multiLevelType w:val="hybridMultilevel"/>
     <w:tmpl w:val="594E76E0"/>
@@ -9031,7 +9063,7 @@
       </w:rPr>
     </w:lvl>
   </w:abstractNum>
-  <w:abstractNum w:abstractNumId="8" w15:restartNumberingAfterBreak="0">
+  <w:abstractNum w:abstractNumId="8">
     <w:nsid w:val="2EA777BF"/>
     <w:multiLevelType w:val="hybridMultilevel"/>
     <w:tmpl w:val="330CDB12"/>
@@ -9117,7 +9149,7 @@
       </w:pPr>
     </w:lvl>
   </w:abstractNum>
-  <w:abstractNum w:abstractNumId="9" w15:restartNumberingAfterBreak="0">
+  <w:abstractNum w:abstractNumId="9">
     <w:nsid w:val="44A07861"/>
     <w:multiLevelType w:val="hybridMultilevel"/>
     <w:tmpl w:val="E42899A6"/>
@@ -9230,7 +9262,7 @@
       </w:rPr>
     </w:lvl>
   </w:abstractNum>
-  <w:abstractNum w:abstractNumId="10" w15:restartNumberingAfterBreak="0">
+  <w:abstractNum w:abstractNumId="10">
     <w:nsid w:val="4BA54E37"/>
     <w:multiLevelType w:val="hybridMultilevel"/>
     <w:tmpl w:val="8E0E4118"/>
@@ -9316,7 +9348,7 @@
       </w:pPr>
     </w:lvl>
   </w:abstractNum>
-  <w:abstractNum w:abstractNumId="11" w15:restartNumberingAfterBreak="0">
+  <w:abstractNum w:abstractNumId="11">
     <w:nsid w:val="4E5A1510"/>
     <w:multiLevelType w:val="hybridMultilevel"/>
     <w:tmpl w:val="6B0C17F6"/>
@@ -9429,7 +9461,7 @@
       </w:rPr>
     </w:lvl>
   </w:abstractNum>
-  <w:abstractNum w:abstractNumId="12" w15:restartNumberingAfterBreak="0">
+  <w:abstractNum w:abstractNumId="12">
     <w:nsid w:val="511A16F5"/>
     <w:multiLevelType w:val="hybridMultilevel"/>
     <w:tmpl w:val="8E0E4118"/>
@@ -9515,7 +9547,7 @@
       </w:pPr>
     </w:lvl>
   </w:abstractNum>
-  <w:abstractNum w:abstractNumId="13" w15:restartNumberingAfterBreak="0">
+  <w:abstractNum w:abstractNumId="13">
     <w:nsid w:val="5CDB00CC"/>
     <w:multiLevelType w:val="hybridMultilevel"/>
     <w:tmpl w:val="330CDB12"/>
@@ -9601,7 +9633,7 @@
       </w:pPr>
     </w:lvl>
   </w:abstractNum>
-  <w:abstractNum w:abstractNumId="14" w15:restartNumberingAfterBreak="0">
+  <w:abstractNum w:abstractNumId="14">
     <w:nsid w:val="5E31379E"/>
     <w:multiLevelType w:val="hybridMultilevel"/>
     <w:tmpl w:val="EBD052B2"/>
@@ -9714,7 +9746,7 @@
       </w:rPr>
     </w:lvl>
   </w:abstractNum>
-  <w:abstractNum w:abstractNumId="15" w15:restartNumberingAfterBreak="0">
+  <w:abstractNum w:abstractNumId="15">
     <w:nsid w:val="60961546"/>
     <w:multiLevelType w:val="hybridMultilevel"/>
     <w:tmpl w:val="9264A782"/>
@@ -9827,7 +9859,7 @@
       </w:rPr>
     </w:lvl>
   </w:abstractNum>
-  <w:abstractNum w:abstractNumId="16" w15:restartNumberingAfterBreak="0">
+  <w:abstractNum w:abstractNumId="16">
     <w:nsid w:val="67FC00F8"/>
     <w:multiLevelType w:val="hybridMultilevel"/>
     <w:tmpl w:val="8E0E4118"/>
@@ -9913,7 +9945,7 @@
       </w:pPr>
     </w:lvl>
   </w:abstractNum>
-  <w:abstractNum w:abstractNumId="17" w15:restartNumberingAfterBreak="0">
+  <w:abstractNum w:abstractNumId="17">
     <w:nsid w:val="68804827"/>
     <w:multiLevelType w:val="hybridMultilevel"/>
     <w:tmpl w:val="8416C4FE"/>
@@ -10026,7 +10058,7 @@
       </w:rPr>
     </w:lvl>
   </w:abstractNum>
-  <w:abstractNum w:abstractNumId="18" w15:restartNumberingAfterBreak="0">
+  <w:abstractNum w:abstractNumId="18">
     <w:nsid w:val="72DA6BAB"/>
     <w:multiLevelType w:val="hybridMultilevel"/>
     <w:tmpl w:val="A3F814B4"/>
@@ -10112,7 +10144,7 @@
       </w:pPr>
     </w:lvl>
   </w:abstractNum>
-  <w:abstractNum w:abstractNumId="19" w15:restartNumberingAfterBreak="0">
+  <w:abstractNum w:abstractNumId="19">
     <w:nsid w:val="7ACD6E36"/>
     <w:multiLevelType w:val="hybridMultilevel"/>
     <w:tmpl w:val="330CDB12"/>
@@ -10198,7 +10230,7 @@
       </w:pPr>
     </w:lvl>
   </w:abstractNum>
-  <w:abstractNum w:abstractNumId="20" w15:restartNumberingAfterBreak="0">
+  <w:abstractNum w:abstractNumId="20">
     <w:nsid w:val="7D43556F"/>
     <w:multiLevelType w:val="hybridMultilevel"/>
     <w:tmpl w:val="B6CC4B2C"/>
@@ -10378,7 +10410,7 @@
 </file>
 
 <file path=word/styles.xml><?xml version="1.0" encoding="utf-8"?>
-<w:styles xmlns:mc="http://schemas.openxmlformats.org/markup-compatibility/2006" xmlns:r="http://schemas.openxmlformats.org/officeDocument/2006/relationships" xmlns:w="http://schemas.openxmlformats.org/wordprocessingml/2006/main" xmlns:w14="http://schemas.microsoft.com/office/word/2010/wordml" xmlns:w15="http://schemas.microsoft.com/office/word/2012/wordml" mc:Ignorable="w14 w15">
+<w:styles xmlns:mc="http://schemas.openxmlformats.org/markup-compatibility/2006" xmlns:r="http://schemas.openxmlformats.org/officeDocument/2006/relationships" xmlns:w="http://schemas.openxmlformats.org/wordprocessingml/2006/main" xmlns:w14="http://schemas.microsoft.com/office/word/2010/wordml" mc:Ignorable="w14">
   <w:docDefaults>
     <w:rPrDefault>
       <w:rPr>
@@ -10394,378 +10426,144 @@
       </w:pPr>
     </w:pPrDefault>
   </w:docDefaults>
-  <w:latentStyles w:defLockedState="0" w:defUIPriority="99" w:defSemiHidden="0" w:defUnhideWhenUsed="0" w:defQFormat="0" w:count="371">
-    <w:lsdException w:name="Normal" w:uiPriority="0" w:qFormat="1"/>
-    <w:lsdException w:name="heading 1" w:uiPriority="9" w:qFormat="1"/>
-    <w:lsdException w:name="heading 2" w:semiHidden="1" w:uiPriority="9" w:unhideWhenUsed="1" w:qFormat="1"/>
-    <w:lsdException w:name="heading 3" w:semiHidden="1" w:uiPriority="9" w:unhideWhenUsed="1" w:qFormat="1"/>
-    <w:lsdException w:name="heading 4" w:semiHidden="1" w:uiPriority="9" w:unhideWhenUsed="1" w:qFormat="1"/>
-    <w:lsdException w:name="heading 5" w:semiHidden="1" w:uiPriority="9" w:unhideWhenUsed="1" w:qFormat="1"/>
-    <w:lsdException w:name="heading 6" w:semiHidden="1" w:uiPriority="9" w:unhideWhenUsed="1" w:qFormat="1"/>
-    <w:lsdException w:name="heading 7" w:semiHidden="1" w:uiPriority="9" w:unhideWhenUsed="1" w:qFormat="1"/>
-    <w:lsdException w:name="heading 8" w:semiHidden="1" w:uiPriority="9" w:unhideWhenUsed="1" w:qFormat="1"/>
-    <w:lsdException w:name="heading 9" w:semiHidden="1" w:uiPriority="9" w:unhideWhenUsed="1" w:qFormat="1"/>
-    <w:lsdException w:name="index 1" w:semiHidden="1" w:unhideWhenUsed="1"/>
-    <w:lsdException w:name="index 2" w:semiHidden="1" w:unhideWhenUsed="1"/>
-    <w:lsdException w:name="index 3" w:semiHidden="1" w:unhideWhenUsed="1"/>
-    <w:lsdException w:name="index 4" w:semiHidden="1" w:unhideWhenUsed="1"/>
-    <w:lsdException w:name="index 5" w:semiHidden="1" w:unhideWhenUsed="1"/>
-    <w:lsdException w:name="index 6" w:semiHidden="1" w:unhideWhenUsed="1"/>
-    <w:lsdException w:name="index 7" w:semiHidden="1" w:unhideWhenUsed="1"/>
-    <w:lsdException w:name="index 8" w:semiHidden="1" w:unhideWhenUsed="1"/>
-    <w:lsdException w:name="index 9" w:semiHidden="1" w:unhideWhenUsed="1"/>
-    <w:lsdException w:name="toc 1" w:semiHidden="1" w:uiPriority="39" w:unhideWhenUsed="1"/>
-    <w:lsdException w:name="toc 2" w:semiHidden="1" w:uiPriority="39" w:unhideWhenUsed="1"/>
-    <w:lsdException w:name="toc 3" w:semiHidden="1" w:uiPriority="39" w:unhideWhenUsed="1"/>
-    <w:lsdException w:name="toc 4" w:semiHidden="1" w:uiPriority="39" w:unhideWhenUsed="1"/>
-    <w:lsdException w:name="toc 5" w:semiHidden="1" w:uiPriority="39" w:unhideWhenUsed="1"/>
-    <w:lsdException w:name="toc 6" w:semiHidden="1" w:uiPriority="39" w:unhideWhenUsed="1"/>
-    <w:lsdException w:name="toc 7" w:semiHidden="1" w:uiPriority="39" w:unhideWhenUsed="1"/>
-    <w:lsdException w:name="toc 8" w:semiHidden="1" w:uiPriority="39" w:unhideWhenUsed="1"/>
-    <w:lsdException w:name="toc 9" w:semiHidden="1" w:uiPriority="39" w:unhideWhenUsed="1"/>
-    <w:lsdException w:name="Normal Indent" w:semiHidden="1" w:unhideWhenUsed="1"/>
-    <w:lsdException w:name="footnote text" w:semiHidden="1" w:unhideWhenUsed="1"/>
-    <w:lsdException w:name="annotation text" w:semiHidden="1" w:unhideWhenUsed="1"/>
-    <w:lsdException w:name="header" w:semiHidden="1" w:unhideWhenUsed="1"/>
-    <w:lsdException w:name="footer" w:semiHidden="1" w:unhideWhenUsed="1"/>
-    <w:lsdException w:name="index heading" w:semiHidden="1" w:unhideWhenUsed="1"/>
-    <w:lsdException w:name="caption" w:semiHidden="1" w:uiPriority="35" w:unhideWhenUsed="1" w:qFormat="1"/>
-    <w:lsdException w:name="table of figures" w:semiHidden="1" w:unhideWhenUsed="1"/>
-    <w:lsdException w:name="envelope address" w:semiHidden="1" w:unhideWhenUsed="1"/>
-    <w:lsdException w:name="envelope return" w:semiHidden="1" w:unhideWhenUsed="1"/>
-    <w:lsdException w:name="footnote reference" w:semiHidden="1" w:unhideWhenUsed="1"/>
-    <w:lsdException w:name="annotation reference" w:semiHidden="1" w:unhideWhenUsed="1"/>
-    <w:lsdException w:name="line number" w:semiHidden="1" w:unhideWhenUsed="1"/>
-    <w:lsdException w:name="page number" w:semiHidden="1" w:unhideWhenUsed="1"/>
-    <w:lsdException w:name="endnote reference" w:semiHidden="1" w:unhideWhenUsed="1"/>
-    <w:lsdException w:name="endnote text" w:semiHidden="1" w:unhideWhenUsed="1"/>
-    <w:lsdException w:name="table of authorities" w:semiHidden="1" w:unhideWhenUsed="1"/>
-    <w:lsdException w:name="macro" w:semiHidden="1" w:unhideWhenUsed="1"/>
-    <w:lsdException w:name="toa heading" w:semiHidden="1" w:unhideWhenUsed="1"/>
-    <w:lsdException w:name="List" w:semiHidden="1" w:unhideWhenUsed="1"/>
-    <w:lsdException w:name="List Bullet" w:semiHidden="1" w:unhideWhenUsed="1"/>
-    <w:lsdException w:name="List Number" w:semiHidden="1" w:unhideWhenUsed="1"/>
-    <w:lsdException w:name="List 2" w:semiHidden="1" w:unhideWhenUsed="1"/>
-    <w:lsdException w:name="List 3" w:semiHidden="1" w:unhideWhenUsed="1"/>
-    <w:lsdException w:name="List 4" w:semiHidden="1" w:unhideWhenUsed="1"/>
-    <w:lsdException w:name="List 5" w:semiHidden="1" w:unhideWhenUsed="1"/>
-    <w:lsdException w:name="List Bullet 2" w:semiHidden="1" w:unhideWhenUsed="1"/>
-    <w:lsdException w:name="List Bullet 3" w:semiHidden="1" w:unhideWhenUsed="1"/>
-    <w:lsdException w:name="List Bullet 4" w:semiHidden="1" w:unhideWhenUsed="1"/>
-    <w:lsdException w:name="List Bullet 5" w:semiHidden="1" w:unhideWhenUsed="1"/>
-    <w:lsdException w:name="List Number 2" w:semiHidden="1" w:unhideWhenUsed="1"/>
-    <w:lsdException w:name="List Number 3" w:semiHidden="1" w:unhideWhenUsed="1"/>
-    <w:lsdException w:name="List Number 4" w:semiHidden="1" w:unhideWhenUsed="1"/>
-    <w:lsdException w:name="List Number 5" w:semiHidden="1" w:unhideWhenUsed="1"/>
-    <w:lsdException w:name="Title" w:uiPriority="10" w:qFormat="1"/>
-    <w:lsdException w:name="Closing" w:semiHidden="1" w:unhideWhenUsed="1"/>
-    <w:lsdException w:name="Signature" w:semiHidden="1" w:unhideWhenUsed="1"/>
-    <w:lsdException w:name="Default Paragraph Font" w:semiHidden="1" w:uiPriority="1" w:unhideWhenUsed="1"/>
-    <w:lsdException w:name="Body Text" w:semiHidden="1" w:unhideWhenUsed="1"/>
-    <w:lsdException w:name="Body Text Indent" w:semiHidden="1" w:unhideWhenUsed="1"/>
-    <w:lsdException w:name="List Continue" w:semiHidden="1" w:unhideWhenUsed="1"/>
-    <w:lsdException w:name="List Continue 2" w:semiHidden="1" w:unhideWhenUsed="1"/>
-    <w:lsdException w:name="List Continue 3" w:semiHidden="1" w:unhideWhenUsed="1"/>
-    <w:lsdException w:name="List Continue 4" w:semiHidden="1" w:unhideWhenUsed="1"/>
-    <w:lsdException w:name="List Continue 5" w:semiHidden="1" w:unhideWhenUsed="1"/>
-    <w:lsdException w:name="Message Header" w:semiHidden="1" w:unhideWhenUsed="1"/>
-    <w:lsdException w:name="Subtitle" w:uiPriority="11" w:qFormat="1"/>
-    <w:lsdException w:name="Salutation" w:semiHidden="1" w:unhideWhenUsed="1"/>
-    <w:lsdException w:name="Date" w:semiHidden="1" w:unhideWhenUsed="1"/>
-    <w:lsdException w:name="Body Text First Indent" w:semiHidden="1" w:unhideWhenUsed="1"/>
-    <w:lsdException w:name="Body Text First Indent 2" w:semiHidden="1" w:unhideWhenUsed="1"/>
-    <w:lsdException w:name="Note Heading" w:semiHidden="1" w:unhideWhenUsed="1"/>
-    <w:lsdException w:name="Body Text 2" w:semiHidden="1" w:unhideWhenUsed="1"/>
-    <w:lsdException w:name="Body Text 3" w:semiHidden="1" w:unhideWhenUsed="1"/>
-    <w:lsdException w:name="Body Text Indent 2" w:semiHidden="1" w:unhideWhenUsed="1"/>
-    <w:lsdException w:name="Body Text Indent 3" w:semiHidden="1" w:unhideWhenUsed="1"/>
-    <w:lsdException w:name="Block Text" w:semiHidden="1" w:unhideWhenUsed="1"/>
-    <w:lsdException w:name="Hyperlink" w:semiHidden="1" w:unhideWhenUsed="1"/>
-    <w:lsdException w:name="FollowedHyperlink" w:semiHidden="1" w:unhideWhenUsed="1"/>
-    <w:lsdException w:name="Strong" w:uiPriority="22" w:qFormat="1"/>
-    <w:lsdException w:name="Emphasis" w:uiPriority="20" w:qFormat="1"/>
-    <w:lsdException w:name="Document Map" w:semiHidden="1" w:unhideWhenUsed="1"/>
-    <w:lsdException w:name="Plain Text" w:semiHidden="1" w:unhideWhenUsed="1"/>
-    <w:lsdException w:name="E-mail Signature" w:semiHidden="1" w:unhideWhenUsed="1"/>
-    <w:lsdException w:name="HTML Top of Form" w:semiHidden="1" w:unhideWhenUsed="1"/>
-    <w:lsdException w:name="HTML Bottom of Form" w:semiHidden="1" w:unhideWhenUsed="1"/>
-    <w:lsdException w:name="Normal (Web)" w:semiHidden="1" w:unhideWhenUsed="1"/>
-    <w:lsdException w:name="HTML Acronym" w:semiHidden="1" w:unhideWhenUsed="1"/>
-    <w:lsdException w:name="HTML Address" w:semiHidden="1" w:unhideWhenUsed="1"/>
-    <w:lsdException w:name="HTML Cite" w:semiHidden="1" w:unhideWhenUsed="1"/>
-    <w:lsdException w:name="HTML Code" w:semiHidden="1" w:unhideWhenUsed="1"/>
-    <w:lsdException w:name="HTML Definition" w:semiHidden="1" w:unhideWhenUsed="1"/>
-    <w:lsdException w:name="HTML Keyboard" w:semiHidden="1" w:unhideWhenUsed="1"/>
-    <w:lsdException w:name="HTML Preformatted" w:semiHidden="1" w:unhideWhenUsed="1"/>
-    <w:lsdException w:name="HTML Sample" w:semiHidden="1" w:unhideWhenUsed="1"/>
-    <w:lsdException w:name="HTML Typewriter" w:semiHidden="1" w:unhideWhenUsed="1"/>
-    <w:lsdException w:name="HTML Variable" w:semiHidden="1" w:unhideWhenUsed="1"/>
-    <w:lsdException w:name="Normal Table" w:semiHidden="1" w:unhideWhenUsed="1"/>
-    <w:lsdException w:name="annotation subject" w:semiHidden="1" w:unhideWhenUsed="1"/>
-    <w:lsdException w:name="No List" w:semiHidden="1" w:unhideWhenUsed="1"/>
-    <w:lsdException w:name="Outline List 1" w:semiHidden="1" w:unhideWhenUsed="1"/>
-    <w:lsdException w:name="Outline List 2" w:semiHidden="1" w:unhideWhenUsed="1"/>
-    <w:lsdException w:name="Outline List 3" w:semiHidden="1" w:unhideWhenUsed="1"/>
-    <w:lsdException w:name="Table Simple 1" w:semiHidden="1" w:unhideWhenUsed="1"/>
-    <w:lsdException w:name="Table Simple 2" w:semiHidden="1" w:unhideWhenUsed="1"/>
-    <w:lsdException w:name="Table Simple 3" w:semiHidden="1" w:unhideWhenUsed="1"/>
-    <w:lsdException w:name="Table Classic 1" w:semiHidden="1" w:unhideWhenUsed="1"/>
-    <w:lsdException w:name="Table Classic 2" w:semiHidden="1" w:unhideWhenUsed="1"/>
-    <w:lsdException w:name="Table Classic 3" w:semiHidden="1" w:unhideWhenUsed="1"/>
-    <w:lsdException w:name="Table Classic 4" w:semiHidden="1" w:unhideWhenUsed="1"/>
-    <w:lsdException w:name="Table Colorful 1" w:semiHidden="1" w:unhideWhenUsed="1"/>
-    <w:lsdException w:name="Table Colorful 2" w:semiHidden="1" w:unhideWhenUsed="1"/>
-    <w:lsdException w:name="Table Colorful 3" w:semiHidden="1" w:unhideWhenUsed="1"/>
-    <w:lsdException w:name="Table Columns 1" w:semiHidden="1" w:unhideWhenUsed="1"/>
-    <w:lsdException w:name="Table Columns 2" w:semiHidden="1" w:unhideWhenUsed="1"/>
-    <w:lsdException w:name="Table Columns 3" w:semiHidden="1" w:unhideWhenUsed="1"/>
-    <w:lsdException w:name="Table Columns 4" w:semiHidden="1" w:unhideWhenUsed="1"/>
-    <w:lsdException w:name="Table Columns 5" w:semiHidden="1" w:unhideWhenUsed="1"/>
-    <w:lsdException w:name="Table Grid 1" w:semiHidden="1" w:unhideWhenUsed="1"/>
-    <w:lsdException w:name="Table Grid 2" w:semiHidden="1" w:unhideWhenUsed="1"/>
-    <w:lsdException w:name="Table Grid 3" w:semiHidden="1" w:unhideWhenUsed="1"/>
-    <w:lsdException w:name="Table Grid 4" w:semiHidden="1" w:unhideWhenUsed="1"/>
-    <w:lsdException w:name="Table Grid 5" w:semiHidden="1" w:unhideWhenUsed="1"/>
-    <w:lsdException w:name="Table Grid 6" w:semiHidden="1" w:unhideWhenUsed="1"/>
-    <w:lsdException w:name="Table Grid 7" w:semiHidden="1" w:unhideWhenUsed="1"/>
-    <w:lsdException w:name="Table Grid 8" w:semiHidden="1" w:unhideWhenUsed="1"/>
-    <w:lsdException w:name="Table List 1" w:semiHidden="1" w:unhideWhenUsed="1"/>
-    <w:lsdException w:name="Table List 2" w:semiHidden="1" w:unhideWhenUsed="1"/>
-    <w:lsdException w:name="Table List 3" w:semiHidden="1" w:unhideWhenUsed="1"/>
-    <w:lsdException w:name="Table List 4" w:semiHidden="1" w:unhideWhenUsed="1"/>
-    <w:lsdException w:name="Table List 5" w:semiHidden="1" w:unhideWhenUsed="1"/>
-    <w:lsdException w:name="Table List 6" w:semiHidden="1" w:unhideWhenUsed="1"/>
-    <w:lsdException w:name="Table List 7" w:semiHidden="1" w:unhideWhenUsed="1"/>
-    <w:lsdException w:name="Table List 8" w:semiHidden="1" w:unhideWhenUsed="1"/>
-    <w:lsdException w:name="Table 3D effects 1" w:semiHidden="1" w:unhideWhenUsed="1"/>
-    <w:lsdException w:name="Table 3D effects 2" w:semiHidden="1" w:unhideWhenUsed="1"/>
-    <w:lsdException w:name="Table 3D effects 3" w:semiHidden="1" w:unhideWhenUsed="1"/>
-    <w:lsdException w:name="Table Contemporary" w:semiHidden="1" w:unhideWhenUsed="1"/>
-    <w:lsdException w:name="Table Elegant" w:semiHidden="1" w:unhideWhenUsed="1"/>
-    <w:lsdException w:name="Table Professional" w:semiHidden="1" w:unhideWhenUsed="1"/>
-    <w:lsdException w:name="Table Subtle 1" w:semiHidden="1" w:unhideWhenUsed="1"/>
-    <w:lsdException w:name="Table Subtle 2" w:semiHidden="1" w:unhideWhenUsed="1"/>
-    <w:lsdException w:name="Table Web 1" w:semiHidden="1" w:unhideWhenUsed="1"/>
-    <w:lsdException w:name="Table Web 2" w:semiHidden="1" w:unhideWhenUsed="1"/>
-    <w:lsdException w:name="Table Web 3" w:semiHidden="1" w:unhideWhenUsed="1"/>
-    <w:lsdException w:name="Balloon Text" w:semiHidden="1" w:unhideWhenUsed="1"/>
-    <w:lsdException w:name="Table Grid" w:uiPriority="39"/>
-    <w:lsdException w:name="Table Theme" w:semiHidden="1" w:unhideWhenUsed="1"/>
-    <w:lsdException w:name="Placeholder Text" w:semiHidden="1"/>
-    <w:lsdException w:name="No Spacing" w:uiPriority="1" w:qFormat="1"/>
-    <w:lsdException w:name="Light Shading" w:uiPriority="60"/>
-    <w:lsdException w:name="Light List" w:uiPriority="61"/>
-    <w:lsdException w:name="Light Grid" w:uiPriority="62"/>
-    <w:lsdException w:name="Medium Shading 1" w:uiPriority="63"/>
-    <w:lsdException w:name="Medium Shading 2" w:uiPriority="64"/>
-    <w:lsdException w:name="Medium List 1" w:uiPriority="65"/>
-    <w:lsdException w:name="Medium List 2" w:uiPriority="66"/>
-    <w:lsdException w:name="Medium Grid 1" w:uiPriority="67"/>
-    <w:lsdException w:name="Medium Grid 2" w:uiPriority="68"/>
-    <w:lsdException w:name="Medium Grid 3" w:uiPriority="69"/>
-    <w:lsdException w:name="Dark List" w:uiPriority="70"/>
-    <w:lsdException w:name="Colorful Shading" w:uiPriority="71"/>
-    <w:lsdException w:name="Colorful List" w:uiPriority="72"/>
-    <w:lsdException w:name="Colorful Grid" w:uiPriority="73"/>
-    <w:lsdException w:name="Light Shading Accent 1" w:uiPriority="60"/>
-    <w:lsdException w:name="Light List Accent 1" w:uiPriority="61"/>
-    <w:lsdException w:name="Light Grid Accent 1" w:uiPriority="62"/>
-    <w:lsdException w:name="Medium Shading 1 Accent 1" w:uiPriority="63"/>
-    <w:lsdException w:name="Medium Shading 2 Accent 1" w:uiPriority="64"/>
-    <w:lsdException w:name="Medium List 1 Accent 1" w:uiPriority="65"/>
-    <w:lsdException w:name="Revision" w:semiHidden="1"/>
-    <w:lsdException w:name="List Paragraph" w:uiPriority="34" w:qFormat="1"/>
-    <w:lsdException w:name="Quote" w:uiPriority="29" w:qFormat="1"/>
-    <w:lsdException w:name="Intense Quote" w:uiPriority="30" w:qFormat="1"/>
-    <w:lsdException w:name="Medium List 2 Accent 1" w:uiPriority="66"/>
-    <w:lsdException w:name="Medium Grid 1 Accent 1" w:uiPriority="67"/>
-    <w:lsdException w:name="Medium Grid 2 Accent 1" w:uiPriority="68"/>
-    <w:lsdException w:name="Medium Grid 3 Accent 1" w:uiPriority="69"/>
-    <w:lsdException w:name="Dark List Accent 1" w:uiPriority="70"/>
-    <w:lsdException w:name="Colorful Shading Accent 1" w:uiPriority="71"/>
-    <w:lsdException w:name="Colorful List Accent 1" w:uiPriority="72"/>
-    <w:lsdException w:name="Colorful Grid Accent 1" w:uiPriority="73"/>
-    <w:lsdException w:name="Light Shading Accent 2" w:uiPriority="60"/>
-    <w:lsdException w:name="Light List Accent 2" w:uiPriority="61"/>
-    <w:lsdException w:name="Light Grid Accent 2" w:uiPriority="62"/>
-    <w:lsdException w:name="Medium Shading 1 Accent 2" w:uiPriority="63"/>
-    <w:lsdException w:name="Medium Shading 2 Accent 2" w:uiPriority="64"/>
-    <w:lsdException w:name="Medium List 1 Accent 2" w:uiPriority="65"/>
-    <w:lsdException w:name="Medium List 2 Accent 2" w:uiPriority="66"/>
-    <w:lsdException w:name="Medium Grid 1 Accent 2" w:uiPriority="67"/>
-    <w:lsdException w:name="Medium Grid 2 Accent 2" w:uiPriority="68"/>
-    <w:lsdException w:name="Medium Grid 3 Accent 2" w:uiPriority="69"/>
-    <w:lsdException w:name="Dark List Accent 2" w:uiPriority="70"/>
-    <w:lsdException w:name="Colorful Shading Accent 2" w:uiPriority="71"/>
-    <w:lsdException w:name="Colorful List Accent 2" w:uiPriority="72"/>
-    <w:lsdException w:name="Colorful Grid Accent 2" w:uiPriority="73"/>
-    <w:lsdException w:name="Light Shading Accent 3" w:uiPriority="60"/>
-    <w:lsdException w:name="Light List Accent 3" w:uiPriority="61"/>
-    <w:lsdException w:name="Light Grid Accent 3" w:uiPriority="62"/>
-    <w:lsdException w:name="Medium Shading 1 Accent 3" w:uiPriority="63"/>
-    <w:lsdException w:name="Medium Shading 2 Accent 3" w:uiPriority="64"/>
-    <w:lsdException w:name="Medium List 1 Accent 3" w:uiPriority="65"/>
-    <w:lsdException w:name="Medium List 2 Accent 3" w:uiPriority="66"/>
-    <w:lsdException w:name="Medium Grid 1 Accent 3" w:uiPriority="67"/>
-    <w:lsdException w:name="Medium Grid 2 Accent 3" w:uiPriority="68"/>
-    <w:lsdException w:name="Medium Grid 3 Accent 3" w:uiPriority="69"/>
-    <w:lsdException w:name="Dark List Accent 3" w:uiPriority="70"/>
-    <w:lsdException w:name="Colorful Shading Accent 3" w:uiPriority="71"/>
-    <w:lsdException w:name="Colorful List Accent 3" w:uiPriority="72"/>
-    <w:lsdException w:name="Colorful Grid Accent 3" w:uiPriority="73"/>
-    <w:lsdException w:name="Light Shading Accent 4" w:uiPriority="60"/>
-    <w:lsdException w:name="Light List Accent 4" w:uiPriority="61"/>
-    <w:lsdException w:name="Light Grid Accent 4" w:uiPriority="62"/>
-    <w:lsdException w:name="Medium Shading 1 Accent 4" w:uiPriority="63"/>
-    <w:lsdException w:name="Medium Shading 2 Accent 4" w:uiPriority="64"/>
-    <w:lsdException w:name="Medium List 1 Accent 4" w:uiPriority="65"/>
-    <w:lsdException w:name="Medium List 2 Accent 4" w:uiPriority="66"/>
-    <w:lsdException w:name="Medium Grid 1 Accent 4" w:uiPriority="67"/>
-    <w:lsdException w:name="Medium Grid 2 Accent 4" w:uiPriority="68"/>
-    <w:lsdException w:name="Medium Grid 3 Accent 4" w:uiPriority="69"/>
-    <w:lsdException w:name="Dark List Accent 4" w:uiPriority="70"/>
-    <w:lsdException w:name="Colorful Shading Accent 4" w:uiPriority="71"/>
-    <w:lsdException w:name="Colorful List Accent 4" w:uiPriority="72"/>
-    <w:lsdException w:name="Colorful Grid Accent 4" w:uiPriority="73"/>
-    <w:lsdException w:name="Light Shading Accent 5" w:uiPriority="60"/>
-    <w:lsdException w:name="Light List Accent 5" w:uiPriority="61"/>
-    <w:lsdException w:name="Light Grid Accent 5" w:uiPriority="62"/>
-    <w:lsdException w:name="Medium Shading 1 Accent 5" w:uiPriority="63"/>
-    <w:lsdException w:name="Medium Shading 2 Accent 5" w:uiPriority="64"/>
-    <w:lsdException w:name="Medium List 1 Accent 5" w:uiPriority="65"/>
-    <w:lsdException w:name="Medium List 2 Accent 5" w:uiPriority="66"/>
-    <w:lsdException w:name="Medium Grid 1 Accent 5" w:uiPriority="67"/>
-    <w:lsdException w:name="Medium Grid 2 Accent 5" w:uiPriority="68"/>
-    <w:lsdException w:name="Medium Grid 3 Accent 5" w:uiPriority="69"/>
-    <w:lsdException w:name="Dark List Accent 5" w:uiPriority="70"/>
-    <w:lsdException w:name="Colorful Shading Accent 5" w:uiPriority="71"/>
-    <w:lsdException w:name="Colorful List Accent 5" w:uiPriority="72"/>
-    <w:lsdException w:name="Colorful Grid Accent 5" w:uiPriority="73"/>
-    <w:lsdException w:name="Light Shading Accent 6" w:uiPriority="60"/>
-    <w:lsdException w:name="Light List Accent 6" w:uiPriority="61"/>
-    <w:lsdException w:name="Light Grid Accent 6" w:uiPriority="62"/>
-    <w:lsdException w:name="Medium Shading 1 Accent 6" w:uiPriority="63"/>
-    <w:lsdException w:name="Medium Shading 2 Accent 6" w:uiPriority="64"/>
-    <w:lsdException w:name="Medium List 1 Accent 6" w:uiPriority="65"/>
-    <w:lsdException w:name="Medium List 2 Accent 6" w:uiPriority="66"/>
-    <w:lsdException w:name="Medium Grid 1 Accent 6" w:uiPriority="67"/>
-    <w:lsdException w:name="Medium Grid 2 Accent 6" w:uiPriority="68"/>
-    <w:lsdException w:name="Medium Grid 3 Accent 6" w:uiPriority="69"/>
-    <w:lsdException w:name="Dark List Accent 6" w:uiPriority="70"/>
-    <w:lsdException w:name="Colorful Shading Accent 6" w:uiPriority="71"/>
-    <w:lsdException w:name="Colorful List Accent 6" w:uiPriority="72"/>
-    <w:lsdException w:name="Colorful Grid Accent 6" w:uiPriority="73"/>
-    <w:lsdException w:name="Subtle Emphasis" w:uiPriority="19" w:qFormat="1"/>
-    <w:lsdException w:name="Intense Emphasis" w:uiPriority="21" w:qFormat="1"/>
-    <w:lsdException w:name="Subtle Reference" w:uiPriority="31" w:qFormat="1"/>
-    <w:lsdException w:name="Intense Reference" w:uiPriority="32" w:qFormat="1"/>
-    <w:lsdException w:name="Book Title" w:uiPriority="33" w:qFormat="1"/>
-    <w:lsdException w:name="Bibliography" w:semiHidden="1" w:uiPriority="37" w:unhideWhenUsed="1"/>
-    <w:lsdException w:name="TOC Heading" w:semiHidden="1" w:uiPriority="39" w:unhideWhenUsed="1" w:qFormat="1"/>
-    <w:lsdException w:name="Plain Table 1" w:uiPriority="41"/>
-    <w:lsdException w:name="Plain Table 2" w:uiPriority="42"/>
-    <w:lsdException w:name="Plain Table 3" w:uiPriority="43"/>
-    <w:lsdException w:name="Plain Table 4" w:uiPriority="44"/>
-    <w:lsdException w:name="Plain Table 5" w:uiPriority="45"/>
-    <w:lsdException w:name="Grid Table Light" w:uiPriority="40"/>
-    <w:lsdException w:name="Grid Table 1 Light" w:uiPriority="46"/>
-    <w:lsdException w:name="Grid Table 2" w:uiPriority="47"/>
-    <w:lsdException w:name="Grid Table 3" w:uiPriority="48"/>
-    <w:lsdException w:name="Grid Table 4" w:uiPriority="49"/>
-    <w:lsdException w:name="Grid Table 5 Dark" w:uiPriority="50"/>
-    <w:lsdException w:name="Grid Table 6 Colorful" w:uiPriority="51"/>
-    <w:lsdException w:name="Grid Table 7 Colorful" w:uiPriority="52"/>
-    <w:lsdException w:name="Grid Table 1 Light Accent 1" w:uiPriority="46"/>
-    <w:lsdException w:name="Grid Table 2 Accent 1" w:uiPriority="47"/>
-    <w:lsdException w:name="Grid Table 3 Accent 1" w:uiPriority="48"/>
-    <w:lsdException w:name="Grid Table 4 Accent 1" w:uiPriority="49"/>
-    <w:lsdException w:name="Grid Table 5 Dark Accent 1" w:uiPriority="50"/>
-    <w:lsdException w:name="Grid Table 6 Colorful Accent 1" w:uiPriority="51"/>
-    <w:lsdException w:name="Grid Table 7 Colorful Accent 1" w:uiPriority="52"/>
-    <w:lsdException w:name="Grid Table 1 Light Accent 2" w:uiPriority="46"/>
-    <w:lsdException w:name="Grid Table 2 Accent 2" w:uiPriority="47"/>
-    <w:lsdException w:name="Grid Table 3 Accent 2" w:uiPriority="48"/>
-    <w:lsdException w:name="Grid Table 4 Accent 2" w:uiPriority="49"/>
-    <w:lsdException w:name="Grid Table 5 Dark Accent 2" w:uiPriority="50"/>
-    <w:lsdException w:name="Grid Table 6 Colorful Accent 2" w:uiPriority="51"/>
-    <w:lsdException w:name="Grid Table 7 Colorful Accent 2" w:uiPriority="52"/>
-    <w:lsdException w:name="Grid Table 1 Light Accent 3" w:uiPriority="46"/>
-    <w:lsdException w:name="Grid Table 2 Accent 3" w:uiPriority="47"/>
-    <w:lsdException w:name="Grid Table 3 Accent 3" w:uiPriority="48"/>
-    <w:lsdException w:name="Grid Table 4 Accent 3" w:uiPriority="49"/>
-    <w:lsdException w:name="Grid Table 5 Dark Accent 3" w:uiPriority="50"/>
-    <w:lsdException w:name="Grid Table 6 Colorful Accent 3" w:uiPriority="51"/>
-    <w:lsdException w:name="Grid Table 7 Colorful Accent 3" w:uiPriority="52"/>
-    <w:lsdException w:name="Grid Table 1 Light Accent 4" w:uiPriority="46"/>
-    <w:lsdException w:name="Grid Table 2 Accent 4" w:uiPriority="47"/>
-    <w:lsdException w:name="Grid Table 3 Accent 4" w:uiPriority="48"/>
-    <w:lsdException w:name="Grid Table 4 Accent 4" w:uiPriority="49"/>
-    <w:lsdException w:name="Grid Table 5 Dark Accent 4" w:uiPriority="50"/>
-    <w:lsdException w:name="Grid Table 6 Colorful Accent 4" w:uiPriority="51"/>
-    <w:lsdException w:name="Grid Table 7 Colorful Accent 4" w:uiPriority="52"/>
-    <w:lsdException w:name="Grid Table 1 Light Accent 5" w:uiPriority="46"/>
-    <w:lsdException w:name="Grid Table 2 Accent 5" w:uiPriority="47"/>
-    <w:lsdException w:name="Grid Table 3 Accent 5" w:uiPriority="48"/>
-    <w:lsdException w:name="Grid Table 4 Accent 5" w:uiPriority="49"/>
-    <w:lsdException w:name="Grid Table 5 Dark Accent 5" w:uiPriority="50"/>
-    <w:lsdException w:name="Grid Table 6 Colorful Accent 5" w:uiPriority="51"/>
-    <w:lsdException w:name="Grid Table 7 Colorful Accent 5" w:uiPriority="52"/>
-    <w:lsdException w:name="Grid Table 1 Light Accent 6" w:uiPriority="46"/>
-    <w:lsdException w:name="Grid Table 2 Accent 6" w:uiPriority="47"/>
-    <w:lsdException w:name="Grid Table 3 Accent 6" w:uiPriority="48"/>
-    <w:lsdException w:name="Grid Table 4 Accent 6" w:uiPriority="49"/>
-    <w:lsdException w:name="Grid Table 5 Dark Accent 6" w:uiPriority="50"/>
-    <w:lsdException w:name="Grid Table 6 Colorful Accent 6" w:uiPriority="51"/>
-    <w:lsdException w:name="Grid Table 7 Colorful Accent 6" w:uiPriority="52"/>
-    <w:lsdException w:name="List Table 1 Light" w:uiPriority="46"/>
-    <w:lsdException w:name="List Table 2" w:uiPriority="47"/>
-    <w:lsdException w:name="List Table 3" w:uiPriority="48"/>
-    <w:lsdException w:name="List Table 4" w:uiPriority="49"/>
-    <w:lsdException w:name="List Table 5 Dark" w:uiPriority="50"/>
-    <w:lsdException w:name="List Table 6 Colorful" w:uiPriority="51"/>
-    <w:lsdException w:name="List Table 7 Colorful" w:uiPriority="52"/>
-    <w:lsdException w:name="List Table 1 Light Accent 1" w:uiPriority="46"/>
-    <w:lsdException w:name="List Table 2 Accent 1" w:uiPriority="47"/>
-    <w:lsdException w:name="List Table 3 Accent 1" w:uiPriority="48"/>
-    <w:lsdException w:name="List Table 4 Accent 1" w:uiPriority="49"/>
-    <w:lsdException w:name="List Table 5 Dark Accent 1" w:uiPriority="50"/>
-    <w:lsdException w:name="List Table 6 Colorful Accent 1" w:uiPriority="51"/>
-    <w:lsdException w:name="List Table 7 Colorful Accent 1" w:uiPriority="52"/>
-    <w:lsdException w:name="List Table 1 Light Accent 2" w:uiPriority="46"/>
-    <w:lsdException w:name="List Table 2 Accent 2" w:uiPriority="47"/>
-    <w:lsdException w:name="List Table 3 Accent 2" w:uiPriority="48"/>
-    <w:lsdException w:name="List Table 4 Accent 2" w:uiPriority="49"/>
-    <w:lsdException w:name="List Table 5 Dark Accent 2" w:uiPriority="50"/>
-    <w:lsdException w:name="List Table 6 Colorful Accent 2" w:uiPriority="51"/>
-    <w:lsdException w:name="List Table 7 Colorful Accent 2" w:uiPriority="52"/>
-    <w:lsdException w:name="List Table 1 Light Accent 3" w:uiPriority="46"/>
-    <w:lsdException w:name="List Table 2 Accent 3" w:uiPriority="47"/>
-    <w:lsdException w:name="List Table 3 Accent 3" w:uiPriority="48"/>
-    <w:lsdException w:name="List Table 4 Accent 3" w:uiPriority="49"/>
-    <w:lsdException w:name="List Table 5 Dark Accent 3" w:uiPriority="50"/>
-    <w:lsdException w:name="List Table 6 Colorful Accent 3" w:uiPriority="51"/>
-    <w:lsdException w:name="List Table 7 Colorful Accent 3" w:uiPriority="52"/>
-    <w:lsdException w:name="List Table 1 Light Accent 4" w:uiPriority="46"/>
-    <w:lsdException w:name="List Table 2 Accent 4" w:uiPriority="47"/>
-    <w:lsdException w:name="List Table 3 Accent 4" w:uiPriority="48"/>
-    <w:lsdException w:name="List Table 4 Accent 4" w:uiPriority="49"/>
-    <w:lsdException w:name="List Table 5 Dark Accent 4" w:uiPriority="50"/>
-    <w:lsdException w:name="List Table 6 Colorful Accent 4" w:uiPriority="51"/>
-    <w:lsdException w:name="List Table 7 Colorful Accent 4" w:uiPriority="52"/>
-    <w:lsdException w:name="List Table 1 Light Accent 5" w:uiPriority="46"/>
-    <w:lsdException w:name="List Table 2 Accent 5" w:uiPriority="47"/>
-    <w:lsdException w:name="List Table 3 Accent 5" w:uiPriority="48"/>
-    <w:lsdException w:name="List Table 4 Accent 5" w:uiPriority="49"/>
-    <w:lsdException w:name="List Table 5 Dark Accent 5" w:uiPriority="50"/>
-    <w:lsdException w:name="List Table 6 Colorful Accent 5" w:uiPriority="51"/>
-    <w:lsdException w:name="List Table 7 Colorful Accent 5" w:uiPriority="52"/>
-    <w:lsdException w:name="List Table 1 Light Accent 6" w:uiPriority="46"/>
-    <w:lsdException w:name="List Table 2 Accent 6" w:uiPriority="47"/>
-    <w:lsdException w:name="List Table 3 Accent 6" w:uiPriority="48"/>
-    <w:lsdException w:name="List Table 4 Accent 6" w:uiPriority="49"/>
-    <w:lsdException w:name="List Table 5 Dark Accent 6" w:uiPriority="50"/>
-    <w:lsdException w:name="List Table 6 Colorful Accent 6" w:uiPriority="51"/>
-    <w:lsdException w:name="List Table 7 Colorful Accent 6" w:uiPriority="52"/>
+  <w:latentStyles w:defLockedState="0" w:defUIPriority="99" w:defSemiHidden="1" w:defUnhideWhenUsed="1" w:defQFormat="0" w:count="267">
+    <w:lsdException w:name="Normal" w:semiHidden="0" w:uiPriority="0" w:unhideWhenUsed="0" w:qFormat="1"/>
+    <w:lsdException w:name="heading 1" w:semiHidden="0" w:uiPriority="9" w:unhideWhenUsed="0" w:qFormat="1"/>
+    <w:lsdException w:name="heading 2" w:uiPriority="9" w:qFormat="1"/>
+    <w:lsdException w:name="heading 3" w:uiPriority="9" w:qFormat="1"/>
+    <w:lsdException w:name="heading 4" w:uiPriority="9" w:qFormat="1"/>
+    <w:lsdException w:name="heading 5" w:uiPriority="9" w:qFormat="1"/>
+    <w:lsdException w:name="heading 6" w:uiPriority="9" w:qFormat="1"/>
+    <w:lsdException w:name="heading 7" w:uiPriority="9" w:qFormat="1"/>
+    <w:lsdException w:name="heading 8" w:uiPriority="9" w:qFormat="1"/>
+    <w:lsdException w:name="heading 9" w:uiPriority="9" w:qFormat="1"/>
+    <w:lsdException w:name="toc 1" w:uiPriority="39"/>
+    <w:lsdException w:name="toc 2" w:uiPriority="39"/>
+    <w:lsdException w:name="toc 3" w:uiPriority="39"/>
+    <w:lsdException w:name="toc 4" w:uiPriority="39"/>
+    <w:lsdException w:name="toc 5" w:uiPriority="39"/>
+    <w:lsdException w:name="toc 6" w:uiPriority="39"/>
+    <w:lsdException w:name="toc 7" w:uiPriority="39"/>
+    <w:lsdException w:name="toc 8" w:uiPriority="39"/>
+    <w:lsdException w:name="toc 9" w:uiPriority="39"/>
+    <w:lsdException w:name="caption" w:uiPriority="35" w:qFormat="1"/>
+    <w:lsdException w:name="Title" w:semiHidden="0" w:uiPriority="10" w:unhideWhenUsed="0" w:qFormat="1"/>
+    <w:lsdException w:name="Default Paragraph Font" w:uiPriority="1"/>
+    <w:lsdException w:name="Subtitle" w:semiHidden="0" w:uiPriority="11" w:unhideWhenUsed="0" w:qFormat="1"/>
+    <w:lsdException w:name="Strong" w:semiHidden="0" w:uiPriority="22" w:unhideWhenUsed="0" w:qFormat="1"/>
+    <w:lsdException w:name="Emphasis" w:semiHidden="0" w:uiPriority="20" w:unhideWhenUsed="0" w:qFormat="1"/>
+    <w:lsdException w:name="Table Grid" w:semiHidden="0" w:uiPriority="39" w:unhideWhenUsed="0"/>
+    <w:lsdException w:name="Placeholder Text" w:unhideWhenUsed="0"/>
+    <w:lsdException w:name="No Spacing" w:semiHidden="0" w:uiPriority="1" w:unhideWhenUsed="0" w:qFormat="1"/>
+    <w:lsdException w:name="Light Shading" w:semiHidden="0" w:uiPriority="60" w:unhideWhenUsed="0"/>
+    <w:lsdException w:name="Light List" w:semiHidden="0" w:uiPriority="61" w:unhideWhenUsed="0"/>
+    <w:lsdException w:name="Light Grid" w:semiHidden="0" w:uiPriority="62" w:unhideWhenUsed="0"/>
+    <w:lsdException w:name="Medium Shading 1" w:semiHidden="0" w:uiPriority="63" w:unhideWhenUsed="0"/>
+    <w:lsdException w:name="Medium Shading 2" w:semiHidden="0" w:uiPriority="64" w:unhideWhenUsed="0"/>
+    <w:lsdException w:name="Medium List 1" w:semiHidden="0" w:uiPriority="65" w:unhideWhenUsed="0"/>
+    <w:lsdException w:name="Medium List 2" w:semiHidden="0" w:uiPriority="66" w:unhideWhenUsed="0"/>
+    <w:lsdException w:name="Medium Grid 1" w:semiHidden="0" w:uiPriority="67" w:unhideWhenUsed="0"/>
+    <w:lsdException w:name="Medium Grid 2" w:semiHidden="0" w:uiPriority="68" w:unhideWhenUsed="0"/>
+    <w:lsdException w:name="Medium Grid 3" w:semiHidden="0" w:uiPriority="69" w:unhideWhenUsed="0"/>
+    <w:lsdException w:name="Dark List" w:semiHidden="0" w:uiPriority="70" w:unhideWhenUsed="0"/>
+    <w:lsdException w:name="Colorful Shading" w:semiHidden="0" w:uiPriority="71" w:unhideWhenUsed="0"/>
+    <w:lsdException w:name="Colorful List" w:semiHidden="0" w:uiPriority="72" w:unhideWhenUsed="0"/>
+    <w:lsdException w:name="Colorful Grid" w:semiHidden="0" w:uiPriority="73" w:unhideWhenUsed="0"/>
+    <w:lsdException w:name="Light Shading Accent 1" w:semiHidden="0" w:uiPriority="60" w:unhideWhenUsed="0"/>
+    <w:lsdException w:name="Light List Accent 1" w:semiHidden="0" w:uiPriority="61" w:unhideWhenUsed="0"/>
+    <w:lsdException w:name="Light Grid Accent 1" w:semiHidden="0" w:uiPriority="62" w:unhideWhenUsed="0"/>
+    <w:lsdException w:name="Medium Shading 1 Accent 1" w:semiHidden="0" w:uiPriority="63" w:unhideWhenUsed="0"/>
+    <w:lsdException w:name="Medium Shading 2 Accent 1" w:semiHidden="0" w:uiPriority="64" w:unhideWhenUsed="0"/>
+    <w:lsdException w:name="Medium List 1 Accent 1" w:semiHidden="0" w:uiPriority="65" w:unhideWhenUsed="0"/>
+    <w:lsdException w:name="Revision" w:unhideWhenUsed="0"/>
+    <w:lsdException w:name="List Paragraph" w:semiHidden="0" w:uiPriority="34" w:unhideWhenUsed="0" w:qFormat="1"/>
+    <w:lsdException w:name="Quote" w:semiHidden="0" w:uiPriority="29" w:unhideWhenUsed="0" w:qFormat="1"/>
+    <w:lsdException w:name="Intense Quote" w:semiHidden="0" w:uiPriority="30" w:unhideWhenUsed="0" w:qFormat="1"/>
+    <w:lsdException w:name="Medium List 2 Accent 1" w:semiHidden="0" w:uiPriority="66" w:unhideWhenUsed="0"/>
+    <w:lsdException w:name="Medium Grid 1 Accent 1" w:semiHidden="0" w:uiPriority="67" w:unhideWhenUsed="0"/>
+    <w:lsdException w:name="Medium Grid 2 Accent 1" w:semiHidden="0" w:uiPriority="68" w:unhideWhenUsed="0"/>
+    <w:lsdException w:name="Medium Grid 3 Accent 1" w:semiHidden="0" w:uiPriority="69" w:unhideWhenUsed="0"/>
+    <w:lsdException w:name="Dark List Accent 1" w:semiHidden="0" w:uiPriority="70" w:unhideWhenUsed="0"/>
+    <w:lsdException w:name="Colorful Shading Accent 1" w:semiHidden="0" w:uiPriority="71" w:unhideWhenUsed="0"/>
+    <w:lsdException w:name="Colorful List Accent 1" w:semiHidden="0" w:uiPriority="72" w:unhideWhenUsed="0"/>
+    <w:lsdException w:name="Colorful Grid Accent 1" w:semiHidden="0" w:uiPriority="73" w:unhideWhenUsed="0"/>
+    <w:lsdException w:name="Light Shading Accent 2" w:semiHidden="0" w:uiPriority="60" w:unhideWhenUsed="0"/>
+    <w:lsdException w:name="Light List Accent 2" w:semiHidden="0" w:uiPriority="61" w:unhideWhenUsed="0"/>
+    <w:lsdException w:name="Light Grid Accent 2" w:semiHidden="0" w:uiPriority="62" w:unhideWhenUsed="0"/>
+    <w:lsdException w:name="Medium Shading 1 Accent 2" w:semiHidden="0" w:uiPriority="63" w:unhideWhenUsed="0"/>
+    <w:lsdException w:name="Medium Shading 2 Accent 2" w:semiHidden="0" w:uiPriority="64" w:unhideWhenUsed="0"/>
+    <w:lsdException w:name="Medium List 1 Accent 2" w:semiHidden="0" w:uiPriority="65" w:unhideWhenUsed="0"/>
+    <w:lsdException w:name="Medium List 2 Accent 2" w:semiHidden="0" w:uiPriority="66" w:unhideWhenUsed="0"/>
+    <w:lsdException w:name="Medium Grid 1 Accent 2" w:semiHidden="0" w:uiPriority="67" w:unhideWhenUsed="0"/>
+    <w:lsdException w:name="Medium Grid 2 Accent 2" w:semiHidden="0" w:uiPriority="68" w:unhideWhenUsed="0"/>
+    <w:lsdException w:name="Medium Grid 3 Accent 2" w:semiHidden="0" w:uiPriority="69" w:unhideWhenUsed="0"/>
+    <w:lsdException w:name="Dark List Accent 2" w:semiHidden="0" w:uiPriority="70" w:unhideWhenUsed="0"/>
+    <w:lsdException w:name="Colorful Shading Accent 2" w:semiHidden="0" w:uiPriority="71" w:unhideWhenUsed="0"/>
+    <w:lsdException w:name="Colorful List Accent 2" w:semiHidden="0" w:uiPriority="72" w:unhideWhenUsed="0"/>
+    <w:lsdException w:name="Colorful Grid Accent 2" w:semiHidden="0" w:uiPriority="73" w:unhideWhenUsed="0"/>
+    <w:lsdException w:name="Light Shading Accent 3" w:semiHidden="0" w:uiPriority="60" w:unhideWhenUsed="0"/>
+    <w:lsdException w:name="Light List Accent 3" w:semiHidden="0" w:uiPriority="61" w:unhideWhenUsed="0"/>
+    <w:lsdException w:name="Light Grid Accent 3" w:semiHidden="0" w:uiPriority="62" w:unhideWhenUsed="0"/>
+    <w:lsdException w:name="Medium Shading 1 Accent 3" w:semiHidden="0" w:uiPriority="63" w:unhideWhenUsed="0"/>
+    <w:lsdException w:name="Medium Shading 2 Accent 3" w:semiHidden="0" w:uiPriority="64" w:unhideWhenUsed="0"/>
+    <w:lsdException w:name="Medium List 1 Accent 3" w:semiHidden="0" w:uiPriority="65" w:unhideWhenUsed="0"/>
+    <w:lsdException w:name="Medium List 2 Accent 3" w:semiHidden="0" w:uiPriority="66" w:unhideWhenUsed="0"/>
+    <w:lsdException w:name="Medium Grid 1 Accent 3" w:semiHidden="0" w:uiPriority="67" w:unhideWhenUsed="0"/>
+    <w:lsdException w:name="Medium Grid 2 Accent 3" w:semiHidden="0" w:uiPriority="68" w:unhideWhenUsed="0"/>
+    <w:lsdException w:name="Medium Grid 3 Accent 3" w:semiHidden="0" w:uiPriority="69" w:unhideWhenUsed="0"/>
+    <w:lsdException w:name="Dark List Accent 3" w:semiHidden="0" w:uiPriority="70" w:unhideWhenUsed="0"/>
+    <w:lsdException w:name="Colorful Shading Accent 3" w:semiHidden="0" w:uiPriority="71" w:unhideWhenUsed="0"/>
+    <w:lsdException w:name="Colorful List Accent 3" w:semiHidden="0" w:uiPriority="72" w:unhideWhenUsed="0"/>
+    <w:lsdException w:name="Colorful Grid Accent 3" w:semiHidden="0" w:uiPriority="73" w:unhideWhenUsed="0"/>
+    <w:lsdException w:name="Light Shading Accent 4" w:semiHidden="0" w:uiPriority="60" w:unhideWhenUsed="0"/>
+    <w:lsdException w:name="Light List Accent 4" w:semiHidden="0" w:uiPriority="61" w:unhideWhenUsed="0"/>
+    <w:lsdException w:name="Light Grid Accent 4" w:semiHidden="0" w:uiPriority="62" w:unhideWhenUsed="0"/>
+    <w:lsdException w:name="Medium Shading 1 Accent 4" w:semiHidden="0" w:uiPriority="63" w:unhideWhenUsed="0"/>
+    <w:lsdException w:name="Medium Shading 2 Accent 4" w:semiHidden="0" w:uiPriority="64" w:unhideWhenUsed="0"/>
+    <w:lsdException w:name="Medium List 1 Accent 4" w:semiHidden="0" w:uiPriority="65" w:unhideWhenUsed="0"/>
+    <w:lsdException w:name="Medium List 2 Accent 4" w:semiHidden="0" w:uiPriority="66" w:unhideWhenUsed="0"/>
+    <w:lsdException w:name="Medium Grid 1 Accent 4" w:semiHidden="0" w:uiPriority="67" w:unhideWhenUsed="0"/>
+    <w:lsdException w:name="Medium Grid 2 Accent 4" w:semiHidden="0" w:uiPriority="68" w:unhideWhenUsed="0"/>
+    <w:lsdException w:name="Medium Grid 3 Accent 4" w:semiHidden="0" w:uiPriority="69" w:unhideWhenUsed="0"/>
+    <w:lsdException w:name="Dark List Accent 4" w:semiHidden="0" w:uiPriority="70" w:unhideWhenUsed="0"/>
+    <w:lsdException w:name="Colorful Shading Accent 4" w:semiHidden="0" w:uiPriority="71" w:unhideWhenUsed="0"/>
+    <w:lsdException w:name="Colorful List Accent 4" w:semiHidden="0" w:uiPriority="72" w:unhideWhenUsed="0"/>
+    <w:lsdException w:name="Colorful Grid Accent 4" w:semiHidden="0" w:uiPriority="73" w:unhideWhenUsed="0"/>
+    <w:lsdException w:name="Light Shading Accent 5" w:semiHidden="0" w:uiPriority="60" w:unhideWhenUsed="0"/>
+    <w:lsdException w:name="Light List Accent 5" w:semiHidden="0" w:uiPriority="61" w:unhideWhenUsed="0"/>
+    <w:lsdException w:name="Light Grid Accent 5" w:semiHidden="0" w:uiPriority="62" w:unhideWhenUsed="0"/>
+    <w:lsdException w:name="Medium Shading 1 Accent 5" w:semiHidden="0" w:uiPriority="63" w:unhideWhenUsed="0"/>
+    <w:lsdException w:name="Medium Shading 2 Accent 5" w:semiHidden="0" w:uiPriority="64" w:unhideWhenUsed="0"/>
+    <w:lsdException w:name="Medium List 1 Accent 5" w:semiHidden="0" w:uiPriority="65" w:unhideWhenUsed="0"/>
+    <w:lsdException w:name="Medium List 2 Accent 5" w:semiHidden="0" w:uiPriority="66" w:unhideWhenUsed="0"/>
+    <w:lsdException w:name="Medium Grid 1 Accent 5" w:semiHidden="0" w:uiPriority="67" w:unhideWhenUsed="0"/>
+    <w:lsdException w:name="Medium Grid 2 Accent 5" w:semiHidden="0" w:uiPriority="68" w:unhideWhenUsed="0"/>
+    <w:lsdException w:name="Medium Grid 3 Accent 5" w:semiHidden="0" w:uiPriority="69" w:unhideWhenUsed="0"/>
+    <w:lsdException w:name="Dark List Accent 5" w:semiHidden="0" w:uiPriority="70" w:unhideWhenUsed="0"/>
+    <w:lsdException w:name="Colorful Shading Accent 5" w:semiHidden="0" w:uiPriority="71" w:unhideWhenUsed="0"/>
+    <w:lsdException w:name="Colorful List Accent 5" w:semiHidden="0" w:uiPriority="72" w:unhideWhenUsed="0"/>
+    <w:lsdException w:name="Colorful Grid Accent 5" w:semiHidden="0" w:uiPriority="73" w:unhideWhenUsed="0"/>
+    <w:lsdException w:name="Light Shading Accent 6" w:semiHidden="0" w:uiPriority="60" w:unhideWhenUsed="0"/>
+    <w:lsdException w:name="Light List Accent 6" w:semiHidden="0" w:uiPriority="61" w:unhideWhenUsed="0"/>
+    <w:lsdException w:name="Light Grid Accent 6" w:semiHidden="0" w:uiPriority="62" w:unhideWhenUsed="0"/>
+    <w:lsdException w:name="Medium Shading 1 Accent 6" w:semiHidden="0" w:uiPriority="63" w:unhideWhenUsed="0"/>
+    <w:lsdException w:name="Medium Shading 2 Accent 6" w:semiHidden="0" w:uiPriority="64" w:unhideWhenUsed="0"/>
+    <w:lsdException w:name="Medium List 1 Accent 6" w:semiHidden="0" w:uiPriority="65" w:unhideWhenUsed="0"/>
+    <w:lsdException w:name="Medium List 2 Accent 6" w:semiHidden="0" w:uiPriority="66" w:unhideWhenUsed="0"/>
+    <w:lsdException w:name="Medium Grid 1 Accent 6" w:semiHidden="0" w:uiPriority="67" w:unhideWhenUsed="0"/>
+    <w:lsdException w:name="Medium Grid 2 Accent 6" w:semiHidden="0" w:uiPriority="68" w:unhideWhenUsed="0"/>
+    <w:lsdException w:name="Medium Grid 3 Accent 6" w:semiHidden="0" w:uiPriority="69" w:unhideWhenUsed="0"/>
+    <w:lsdException w:name="Dark List Accent 6" w:semiHidden="0" w:uiPriority="70" w:unhideWhenUsed="0"/>
+    <w:lsdException w:name="Colorful Shading Accent 6" w:semiHidden="0" w:uiPriority="71" w:unhideWhenUsed="0"/>
+    <w:lsdException w:name="Colorful List Accent 6" w:semiHidden="0" w:uiPriority="72" w:unhideWhenUsed="0"/>
+    <w:lsdException w:name="Colorful Grid Accent 6" w:semiHidden="0" w:uiPriority="73" w:unhideWhenUsed="0"/>
+    <w:lsdException w:name="Subtle Emphasis" w:semiHidden="0" w:uiPriority="19" w:unhideWhenUsed="0" w:qFormat="1"/>
+    <w:lsdException w:name="Intense Emphasis" w:semiHidden="0" w:uiPriority="21" w:unhideWhenUsed="0" w:qFormat="1"/>
+    <w:lsdException w:name="Subtle Reference" w:semiHidden="0" w:uiPriority="31" w:unhideWhenUsed="0" w:qFormat="1"/>
+    <w:lsdException w:name="Intense Reference" w:semiHidden="0" w:uiPriority="32" w:unhideWhenUsed="0" w:qFormat="1"/>
+    <w:lsdException w:name="Book Title" w:semiHidden="0" w:uiPriority="33" w:unhideWhenUsed="0" w:qFormat="1"/>
+    <w:lsdException w:name="Bibliography" w:uiPriority="37"/>
+    <w:lsdException w:name="TOC Heading" w:uiPriority="39" w:qFormat="1"/>
   </w:latentStyles>
   <w:style w:type="paragraph" w:default="1" w:styleId="Normal">
     <w:name w:val="Normal"/>
@@ -10921,6 +10719,7 @@
       <w:spacing w:after="0" w:line="240" w:lineRule="auto"/>
     </w:pPr>
     <w:tblPr>
+      <w:tblInd w:w="0" w:type="dxa"/>
       <w:tblBorders>
         <w:top w:val="single" w:sz="4" w:space="0" w:color="auto"/>
         <w:left w:val="single" w:sz="4" w:space="0" w:color="auto"/>
@@ -10929,6 +10728,12 @@
         <w:insideH w:val="single" w:sz="4" w:space="0" w:color="auto"/>
         <w:insideV w:val="single" w:sz="4" w:space="0" w:color="auto"/>
       </w:tblBorders>
+      <w:tblCellMar>
+        <w:top w:w="0" w:type="dxa"/>
+        <w:left w:w="108" w:type="dxa"/>
+        <w:bottom w:w="0" w:type="dxa"/>
+        <w:right w:w="108" w:type="dxa"/>
+      </w:tblCellMar>
     </w:tblPr>
   </w:style>
   <w:style w:type="table" w:customStyle="1" w:styleId="ListTable3-Accent11">
@@ -10942,12 +10747,687 @@
     <w:tblPr>
       <w:tblStyleRowBandSize w:val="1"/>
       <w:tblStyleColBandSize w:val="1"/>
+      <w:tblInd w:w="0" w:type="dxa"/>
       <w:tblBorders>
         <w:top w:val="single" w:sz="4" w:space="0" w:color="4472C4" w:themeColor="accent1"/>
         <w:left w:val="single" w:sz="4" w:space="0" w:color="4472C4" w:themeColor="accent1"/>
         <w:bottom w:val="single" w:sz="4" w:space="0" w:color="4472C4" w:themeColor="accent1"/>
         <w:right w:val="single" w:sz="4" w:space="0" w:color="4472C4" w:themeColor="accent1"/>
       </w:tblBorders>
+      <w:tblCellMar>
+        <w:top w:w="0" w:type="dxa"/>
+        <w:left w:w="108" w:type="dxa"/>
+        <w:bottom w:w="0" w:type="dxa"/>
+        <w:right w:w="108" w:type="dxa"/>
+      </w:tblCellMar>
+    </w:tblPr>
+    <w:tblStylePr w:type="firstRow">
+      <w:rPr>
+        <w:b/>
+        <w:bCs/>
+        <w:color w:val="FFFFFF" w:themeColor="background1"/>
+      </w:rPr>
+      <w:tblPr/>
+      <w:tcPr>
+        <w:shd w:val="clear" w:color="auto" w:fill="4472C4" w:themeFill="accent1"/>
+      </w:tcPr>
+    </w:tblStylePr>
+    <w:tblStylePr w:type="lastRow">
+      <w:rPr>
+        <w:b/>
+        <w:bCs/>
+      </w:rPr>
+      <w:tblPr/>
+      <w:tcPr>
+        <w:tcBorders>
+          <w:top w:val="double" w:sz="4" w:space="0" w:color="4472C4" w:themeColor="accent1"/>
+        </w:tcBorders>
+        <w:shd w:val="clear" w:color="auto" w:fill="FFFFFF" w:themeFill="background1"/>
+      </w:tcPr>
+    </w:tblStylePr>
+    <w:tblStylePr w:type="firstCol">
+      <w:rPr>
+        <w:b/>
+        <w:bCs/>
+      </w:rPr>
+      <w:tblPr/>
+      <w:tcPr>
+        <w:tcBorders>
+          <w:right w:val="nil"/>
+        </w:tcBorders>
+        <w:shd w:val="clear" w:color="auto" w:fill="FFFFFF" w:themeFill="background1"/>
+      </w:tcPr>
+    </w:tblStylePr>
+    <w:tblStylePr w:type="lastCol">
+      <w:rPr>
+        <w:b/>
+        <w:bCs/>
+      </w:rPr>
+      <w:tblPr/>
+      <w:tcPr>
+        <w:tcBorders>
+          <w:left w:val="nil"/>
+        </w:tcBorders>
+        <w:shd w:val="clear" w:color="auto" w:fill="FFFFFF" w:themeFill="background1"/>
+      </w:tcPr>
+    </w:tblStylePr>
+    <w:tblStylePr w:type="band1Vert">
+      <w:tblPr/>
+      <w:tcPr>
+        <w:tcBorders>
+          <w:left w:val="single" w:sz="4" w:space="0" w:color="4472C4" w:themeColor="accent1"/>
+          <w:right w:val="single" w:sz="4" w:space="0" w:color="4472C4" w:themeColor="accent1"/>
+        </w:tcBorders>
+      </w:tcPr>
+    </w:tblStylePr>
+    <w:tblStylePr w:type="band1Horz">
+      <w:tblPr/>
+      <w:tcPr>
+        <w:tcBorders>
+          <w:top w:val="single" w:sz="4" w:space="0" w:color="4472C4" w:themeColor="accent1"/>
+          <w:bottom w:val="single" w:sz="4" w:space="0" w:color="4472C4" w:themeColor="accent1"/>
+          <w:insideH w:val="nil"/>
+        </w:tcBorders>
+      </w:tcPr>
+    </w:tblStylePr>
+    <w:tblStylePr w:type="neCell">
+      <w:tblPr/>
+      <w:tcPr>
+        <w:tcBorders>
+          <w:left w:val="nil"/>
+          <w:bottom w:val="nil"/>
+        </w:tcBorders>
+      </w:tcPr>
+    </w:tblStylePr>
+    <w:tblStylePr w:type="nwCell">
+      <w:tblPr/>
+      <w:tcPr>
+        <w:tcBorders>
+          <w:bottom w:val="nil"/>
+          <w:right w:val="nil"/>
+        </w:tcBorders>
+      </w:tcPr>
+    </w:tblStylePr>
+    <w:tblStylePr w:type="seCell">
+      <w:tblPr/>
+      <w:tcPr>
+        <w:tcBorders>
+          <w:top w:val="double" w:sz="4" w:space="0" w:color="4472C4" w:themeColor="accent1"/>
+          <w:left w:val="nil"/>
+        </w:tcBorders>
+      </w:tcPr>
+    </w:tblStylePr>
+    <w:tblStylePr w:type="swCell">
+      <w:tblPr/>
+      <w:tcPr>
+        <w:tcBorders>
+          <w:top w:val="double" w:sz="4" w:space="0" w:color="4472C4" w:themeColor="accent1"/>
+          <w:right w:val="nil"/>
+        </w:tcBorders>
+      </w:tcPr>
+    </w:tblStylePr>
+  </w:style>
+  <w:style w:type="character" w:customStyle="1" w:styleId="Heading2Char">
+    <w:name w:val="Heading 2 Char"/>
+    <w:basedOn w:val="DefaultParagraphFont"/>
+    <w:link w:val="Heading2"/>
+    <w:uiPriority w:val="9"/>
+    <w:rsid w:val="00781DB0"/>
+    <w:rPr>
+      <w:rFonts w:asciiTheme="majorHAnsi" w:eastAsiaTheme="majorEastAsia" w:hAnsiTheme="majorHAnsi" w:cstheme="majorBidi"/>
+      <w:color w:val="2F5496" w:themeColor="accent1" w:themeShade="BF"/>
+      <w:sz w:val="26"/>
+      <w:szCs w:val="26"/>
+    </w:rPr>
+  </w:style>
+  <w:style w:type="paragraph" w:styleId="TOC1">
+    <w:name w:val="toc 1"/>
+    <w:basedOn w:val="Normal"/>
+    <w:next w:val="Normal"/>
+    <w:autoRedefine/>
+    <w:uiPriority w:val="39"/>
+    <w:unhideWhenUsed/>
+    <w:rsid w:val="00781DB0"/>
+    <w:pPr>
+      <w:spacing w:after="100"/>
+    </w:pPr>
+  </w:style>
+  <w:style w:type="paragraph" w:styleId="TOC2">
+    <w:name w:val="toc 2"/>
+    <w:basedOn w:val="Normal"/>
+    <w:next w:val="Normal"/>
+    <w:autoRedefine/>
+    <w:uiPriority w:val="39"/>
+    <w:unhideWhenUsed/>
+    <w:rsid w:val="00781DB0"/>
+    <w:pPr>
+      <w:spacing w:after="100"/>
+      <w:ind w:left="220"/>
+    </w:pPr>
+  </w:style>
+  <w:style w:type="character" w:styleId="Hyperlink">
+    <w:name w:val="Hyperlink"/>
+    <w:basedOn w:val="DefaultParagraphFont"/>
+    <w:uiPriority w:val="99"/>
+    <w:unhideWhenUsed/>
+    <w:rsid w:val="00781DB0"/>
+    <w:rPr>
+      <w:color w:val="0563C1" w:themeColor="hyperlink"/>
+      <w:u w:val="single"/>
+    </w:rPr>
+  </w:style>
+  <w:style w:type="paragraph" w:styleId="Header">
+    <w:name w:val="header"/>
+    <w:basedOn w:val="Normal"/>
+    <w:link w:val="HeaderChar"/>
+    <w:uiPriority w:val="99"/>
+    <w:unhideWhenUsed/>
+    <w:rsid w:val="00781DB0"/>
+    <w:pPr>
+      <w:tabs>
+        <w:tab w:val="center" w:pos="4680"/>
+        <w:tab w:val="right" w:pos="9360"/>
+      </w:tabs>
+      <w:spacing w:after="0" w:line="240" w:lineRule="auto"/>
+    </w:pPr>
+  </w:style>
+  <w:style w:type="character" w:customStyle="1" w:styleId="HeaderChar">
+    <w:name w:val="Header Char"/>
+    <w:basedOn w:val="DefaultParagraphFont"/>
+    <w:link w:val="Header"/>
+    <w:uiPriority w:val="99"/>
+    <w:rsid w:val="00781DB0"/>
+  </w:style>
+  <w:style w:type="paragraph" w:styleId="Footer">
+    <w:name w:val="footer"/>
+    <w:basedOn w:val="Normal"/>
+    <w:link w:val="FooterChar"/>
+    <w:uiPriority w:val="99"/>
+    <w:unhideWhenUsed/>
+    <w:rsid w:val="00781DB0"/>
+    <w:pPr>
+      <w:tabs>
+        <w:tab w:val="center" w:pos="4680"/>
+        <w:tab w:val="right" w:pos="9360"/>
+      </w:tabs>
+      <w:spacing w:after="0" w:line="240" w:lineRule="auto"/>
+    </w:pPr>
+  </w:style>
+  <w:style w:type="character" w:customStyle="1" w:styleId="FooterChar">
+    <w:name w:val="Footer Char"/>
+    <w:basedOn w:val="DefaultParagraphFont"/>
+    <w:link w:val="Footer"/>
+    <w:uiPriority w:val="99"/>
+    <w:rsid w:val="00781DB0"/>
+  </w:style>
+  <w:style w:type="character" w:customStyle="1" w:styleId="Heading3Char">
+    <w:name w:val="Heading 3 Char"/>
+    <w:basedOn w:val="DefaultParagraphFont"/>
+    <w:link w:val="Heading3"/>
+    <w:uiPriority w:val="9"/>
+    <w:rsid w:val="00226E94"/>
+    <w:rPr>
+      <w:rFonts w:asciiTheme="majorHAnsi" w:eastAsiaTheme="majorEastAsia" w:hAnsiTheme="majorHAnsi" w:cstheme="majorBidi"/>
+      <w:color w:val="1F3763" w:themeColor="accent1" w:themeShade="7F"/>
+      <w:sz w:val="24"/>
+      <w:szCs w:val="24"/>
+    </w:rPr>
+  </w:style>
+  <w:style w:type="paragraph" w:styleId="TOC3">
+    <w:name w:val="toc 3"/>
+    <w:basedOn w:val="Normal"/>
+    <w:next w:val="Normal"/>
+    <w:autoRedefine/>
+    <w:uiPriority w:val="39"/>
+    <w:unhideWhenUsed/>
+    <w:rsid w:val="00450788"/>
+    <w:pPr>
+      <w:spacing w:after="100"/>
+      <w:ind w:left="440"/>
+    </w:pPr>
+  </w:style>
+  <w:style w:type="character" w:styleId="SubtleEmphasis">
+    <w:name w:val="Subtle Emphasis"/>
+    <w:basedOn w:val="DefaultParagraphFont"/>
+    <w:uiPriority w:val="19"/>
+    <w:qFormat/>
+    <w:rsid w:val="00527B46"/>
+    <w:rPr>
+      <w:i/>
+      <w:iCs/>
+      <w:color w:val="404040" w:themeColor="text1" w:themeTint="BF"/>
+    </w:rPr>
+  </w:style>
+  <w:style w:type="paragraph" w:styleId="ListParagraph">
+    <w:name w:val="List Paragraph"/>
+    <w:basedOn w:val="Normal"/>
+    <w:uiPriority w:val="34"/>
+    <w:qFormat/>
+    <w:rsid w:val="00527B46"/>
+    <w:pPr>
+      <w:ind w:left="720"/>
+      <w:contextualSpacing/>
+    </w:pPr>
+  </w:style>
+  <w:style w:type="character" w:customStyle="1" w:styleId="UnresolvedMention1">
+    <w:name w:val="Unresolved Mention1"/>
+    <w:basedOn w:val="DefaultParagraphFont"/>
+    <w:uiPriority w:val="99"/>
+    <w:semiHidden/>
+    <w:unhideWhenUsed/>
+    <w:rsid w:val="00786301"/>
+    <w:rPr>
+      <w:color w:val="605E5C"/>
+      <w:shd w:val="clear" w:color="auto" w:fill="E1DFDD"/>
+    </w:rPr>
+  </w:style>
+  <w:style w:type="character" w:styleId="Strong">
+    <w:name w:val="Strong"/>
+    <w:basedOn w:val="DefaultParagraphFont"/>
+    <w:uiPriority w:val="22"/>
+    <w:qFormat/>
+    <w:rsid w:val="009D1E93"/>
+    <w:rPr>
+      <w:b/>
+      <w:bCs/>
+    </w:rPr>
+  </w:style>
+  <w:style w:type="paragraph" w:styleId="BalloonText">
+    <w:name w:val="Balloon Text"/>
+    <w:basedOn w:val="Normal"/>
+    <w:link w:val="BalloonTextChar"/>
+    <w:uiPriority w:val="99"/>
+    <w:semiHidden/>
+    <w:unhideWhenUsed/>
+    <w:rsid w:val="00DF085F"/>
+    <w:pPr>
+      <w:spacing w:after="0" w:line="240" w:lineRule="auto"/>
+    </w:pPr>
+    <w:rPr>
+      <w:rFonts w:ascii="Segoe UI" w:hAnsi="Segoe UI" w:cs="Segoe UI"/>
+      <w:sz w:val="18"/>
+      <w:szCs w:val="18"/>
+    </w:rPr>
+  </w:style>
+  <w:style w:type="character" w:customStyle="1" w:styleId="BalloonTextChar">
+    <w:name w:val="Balloon Text Char"/>
+    <w:basedOn w:val="DefaultParagraphFont"/>
+    <w:link w:val="BalloonText"/>
+    <w:uiPriority w:val="99"/>
+    <w:semiHidden/>
+    <w:rsid w:val="00DF085F"/>
+    <w:rPr>
+      <w:rFonts w:ascii="Segoe UI" w:hAnsi="Segoe UI" w:cs="Segoe UI"/>
+      <w:sz w:val="18"/>
+      <w:szCs w:val="18"/>
+    </w:rPr>
+  </w:style>
+  <w:style w:type="character" w:styleId="FollowedHyperlink">
+    <w:name w:val="FollowedHyperlink"/>
+    <w:basedOn w:val="DefaultParagraphFont"/>
+    <w:uiPriority w:val="99"/>
+    <w:semiHidden/>
+    <w:unhideWhenUsed/>
+    <w:rsid w:val="00074830"/>
+    <w:rPr>
+      <w:color w:val="954F72" w:themeColor="followedHyperlink"/>
+      <w:u w:val="single"/>
+    </w:rPr>
+  </w:style>
+</w:styles>
+</file>
+
+<file path=word/stylesWithEffects.xml><?xml version="1.0" encoding="utf-8"?>
+<w:styles xmlns:wpc="http://schemas.microsoft.com/office/word/2010/wordprocessingCanvas" xmlns:mc="http://schemas.openxmlformats.org/markup-compatibility/2006" xmlns:o="urn:schemas-microsoft-com:office:office" xmlns:r="http://schemas.openxmlformats.org/officeDocument/2006/relationships" xmlns:m="http://schemas.openxmlformats.org/officeDocument/2006/math" xmlns:v="urn:schemas-microsoft-com:vml" xmlns:wp14="http://schemas.microsoft.com/office/word/2010/wordprocessingDrawing" xmlns:wp="http://schemas.openxmlformats.org/drawingml/2006/wordprocessingDrawing" xmlns:w10="urn:schemas-microsoft-com:office:word" xmlns:w="http://schemas.openxmlformats.org/wordprocessingml/2006/main" xmlns:w14="http://schemas.microsoft.com/office/word/2010/wordml" xmlns:wpg="http://schemas.microsoft.com/office/word/2010/wordprocessingGroup" xmlns:wpi="http://schemas.microsoft.com/office/word/2010/wordprocessingInk" xmlns:wne="http://schemas.microsoft.com/office/word/2006/wordml" xmlns:wps="http://schemas.microsoft.com/office/word/2010/wordprocessingShape" mc:Ignorable="w14 wp14">
+  <w:docDefaults>
+    <w:rPrDefault>
+      <w:rPr>
+        <w:rFonts w:asciiTheme="minorHAnsi" w:eastAsiaTheme="minorHAnsi" w:hAnsiTheme="minorHAnsi" w:cstheme="minorBidi"/>
+        <w:sz w:val="22"/>
+        <w:szCs w:val="22"/>
+        <w:lang w:val="en-US" w:eastAsia="en-US" w:bidi="ar-SA"/>
+      </w:rPr>
+    </w:rPrDefault>
+    <w:pPrDefault>
+      <w:pPr>
+        <w:spacing w:after="160" w:line="259" w:lineRule="auto"/>
+      </w:pPr>
+    </w:pPrDefault>
+  </w:docDefaults>
+  <w:latentStyles w:defLockedState="0" w:defUIPriority="99" w:defSemiHidden="1" w:defUnhideWhenUsed="1" w:defQFormat="0" w:count="267">
+    <w:lsdException w:name="Normal" w:semiHidden="0" w:uiPriority="0" w:unhideWhenUsed="0" w:qFormat="1"/>
+    <w:lsdException w:name="heading 1" w:semiHidden="0" w:uiPriority="9" w:unhideWhenUsed="0" w:qFormat="1"/>
+    <w:lsdException w:name="heading 2" w:uiPriority="9" w:qFormat="1"/>
+    <w:lsdException w:name="heading 3" w:uiPriority="9" w:qFormat="1"/>
+    <w:lsdException w:name="heading 4" w:uiPriority="9" w:qFormat="1"/>
+    <w:lsdException w:name="heading 5" w:uiPriority="9" w:qFormat="1"/>
+    <w:lsdException w:name="heading 6" w:uiPriority="9" w:qFormat="1"/>
+    <w:lsdException w:name="heading 7" w:uiPriority="9" w:qFormat="1"/>
+    <w:lsdException w:name="heading 8" w:uiPriority="9" w:qFormat="1"/>
+    <w:lsdException w:name="heading 9" w:uiPriority="9" w:qFormat="1"/>
+    <w:lsdException w:name="toc 1" w:uiPriority="39"/>
+    <w:lsdException w:name="toc 2" w:uiPriority="39"/>
+    <w:lsdException w:name="toc 3" w:uiPriority="39"/>
+    <w:lsdException w:name="toc 4" w:uiPriority="39"/>
+    <w:lsdException w:name="toc 5" w:uiPriority="39"/>
+    <w:lsdException w:name="toc 6" w:uiPriority="39"/>
+    <w:lsdException w:name="toc 7" w:uiPriority="39"/>
+    <w:lsdException w:name="toc 8" w:uiPriority="39"/>
+    <w:lsdException w:name="toc 9" w:uiPriority="39"/>
+    <w:lsdException w:name="caption" w:uiPriority="35" w:qFormat="1"/>
+    <w:lsdException w:name="Title" w:semiHidden="0" w:uiPriority="10" w:unhideWhenUsed="0" w:qFormat="1"/>
+    <w:lsdException w:name="Default Paragraph Font" w:uiPriority="1"/>
+    <w:lsdException w:name="Subtitle" w:semiHidden="0" w:uiPriority="11" w:unhideWhenUsed="0" w:qFormat="1"/>
+    <w:lsdException w:name="Strong" w:semiHidden="0" w:uiPriority="22" w:unhideWhenUsed="0" w:qFormat="1"/>
+    <w:lsdException w:name="Emphasis" w:semiHidden="0" w:uiPriority="20" w:unhideWhenUsed="0" w:qFormat="1"/>
+    <w:lsdException w:name="Table Grid" w:semiHidden="0" w:uiPriority="39" w:unhideWhenUsed="0"/>
+    <w:lsdException w:name="Placeholder Text" w:unhideWhenUsed="0"/>
+    <w:lsdException w:name="No Spacing" w:semiHidden="0" w:uiPriority="1" w:unhideWhenUsed="0" w:qFormat="1"/>
+    <w:lsdException w:name="Light Shading" w:semiHidden="0" w:uiPriority="60" w:unhideWhenUsed="0"/>
+    <w:lsdException w:name="Light List" w:semiHidden="0" w:uiPriority="61" w:unhideWhenUsed="0"/>
+    <w:lsdException w:name="Light Grid" w:semiHidden="0" w:uiPriority="62" w:unhideWhenUsed="0"/>
+    <w:lsdException w:name="Medium Shading 1" w:semiHidden="0" w:uiPriority="63" w:unhideWhenUsed="0"/>
+    <w:lsdException w:name="Medium Shading 2" w:semiHidden="0" w:uiPriority="64" w:unhideWhenUsed="0"/>
+    <w:lsdException w:name="Medium List 1" w:semiHidden="0" w:uiPriority="65" w:unhideWhenUsed="0"/>
+    <w:lsdException w:name="Medium List 2" w:semiHidden="0" w:uiPriority="66" w:unhideWhenUsed="0"/>
+    <w:lsdException w:name="Medium Grid 1" w:semiHidden="0" w:uiPriority="67" w:unhideWhenUsed="0"/>
+    <w:lsdException w:name="Medium Grid 2" w:semiHidden="0" w:uiPriority="68" w:unhideWhenUsed="0"/>
+    <w:lsdException w:name="Medium Grid 3" w:semiHidden="0" w:uiPriority="69" w:unhideWhenUsed="0"/>
+    <w:lsdException w:name="Dark List" w:semiHidden="0" w:uiPriority="70" w:unhideWhenUsed="0"/>
+    <w:lsdException w:name="Colorful Shading" w:semiHidden="0" w:uiPriority="71" w:unhideWhenUsed="0"/>
+    <w:lsdException w:name="Colorful List" w:semiHidden="0" w:uiPriority="72" w:unhideWhenUsed="0"/>
+    <w:lsdException w:name="Colorful Grid" w:semiHidden="0" w:uiPriority="73" w:unhideWhenUsed="0"/>
+    <w:lsdException w:name="Light Shading Accent 1" w:semiHidden="0" w:uiPriority="60" w:unhideWhenUsed="0"/>
+    <w:lsdException w:name="Light List Accent 1" w:semiHidden="0" w:uiPriority="61" w:unhideWhenUsed="0"/>
+    <w:lsdException w:name="Light Grid Accent 1" w:semiHidden="0" w:uiPriority="62" w:unhideWhenUsed="0"/>
+    <w:lsdException w:name="Medium Shading 1 Accent 1" w:semiHidden="0" w:uiPriority="63" w:unhideWhenUsed="0"/>
+    <w:lsdException w:name="Medium Shading 2 Accent 1" w:semiHidden="0" w:uiPriority="64" w:unhideWhenUsed="0"/>
+    <w:lsdException w:name="Medium List 1 Accent 1" w:semiHidden="0" w:uiPriority="65" w:unhideWhenUsed="0"/>
+    <w:lsdException w:name="Revision" w:unhideWhenUsed="0"/>
+    <w:lsdException w:name="List Paragraph" w:semiHidden="0" w:uiPriority="34" w:unhideWhenUsed="0" w:qFormat="1"/>
+    <w:lsdException w:name="Quote" w:semiHidden="0" w:uiPriority="29" w:unhideWhenUsed="0" w:qFormat="1"/>
+    <w:lsdException w:name="Intense Quote" w:semiHidden="0" w:uiPriority="30" w:unhideWhenUsed="0" w:qFormat="1"/>
+    <w:lsdException w:name="Medium List 2 Accent 1" w:semiHidden="0" w:uiPriority="66" w:unhideWhenUsed="0"/>
+    <w:lsdException w:name="Medium Grid 1 Accent 1" w:semiHidden="0" w:uiPriority="67" w:unhideWhenUsed="0"/>
+    <w:lsdException w:name="Medium Grid 2 Accent 1" w:semiHidden="0" w:uiPriority="68" w:unhideWhenUsed="0"/>
+    <w:lsdException w:name="Medium Grid 3 Accent 1" w:semiHidden="0" w:uiPriority="69" w:unhideWhenUsed="0"/>
+    <w:lsdException w:name="Dark List Accent 1" w:semiHidden="0" w:uiPriority="70" w:unhideWhenUsed="0"/>
+    <w:lsdException w:name="Colorful Shading Accent 1" w:semiHidden="0" w:uiPriority="71" w:unhideWhenUsed="0"/>
+    <w:lsdException w:name="Colorful List Accent 1" w:semiHidden="0" w:uiPriority="72" w:unhideWhenUsed="0"/>
+    <w:lsdException w:name="Colorful Grid Accent 1" w:semiHidden="0" w:uiPriority="73" w:unhideWhenUsed="0"/>
+    <w:lsdException w:name="Light Shading Accent 2" w:semiHidden="0" w:uiPriority="60" w:unhideWhenUsed="0"/>
+    <w:lsdException w:name="Light List Accent 2" w:semiHidden="0" w:uiPriority="61" w:unhideWhenUsed="0"/>
+    <w:lsdException w:name="Light Grid Accent 2" w:semiHidden="0" w:uiPriority="62" w:unhideWhenUsed="0"/>
+    <w:lsdException w:name="Medium Shading 1 Accent 2" w:semiHidden="0" w:uiPriority="63" w:unhideWhenUsed="0"/>
+    <w:lsdException w:name="Medium Shading 2 Accent 2" w:semiHidden="0" w:uiPriority="64" w:unhideWhenUsed="0"/>
+    <w:lsdException w:name="Medium List 1 Accent 2" w:semiHidden="0" w:uiPriority="65" w:unhideWhenUsed="0"/>
+    <w:lsdException w:name="Medium List 2 Accent 2" w:semiHidden="0" w:uiPriority="66" w:unhideWhenUsed="0"/>
+    <w:lsdException w:name="Medium Grid 1 Accent 2" w:semiHidden="0" w:uiPriority="67" w:unhideWhenUsed="0"/>
+    <w:lsdException w:name="Medium Grid 2 Accent 2" w:semiHidden="0" w:uiPriority="68" w:unhideWhenUsed="0"/>
+    <w:lsdException w:name="Medium Grid 3 Accent 2" w:semiHidden="0" w:uiPriority="69" w:unhideWhenUsed="0"/>
+    <w:lsdException w:name="Dark List Accent 2" w:semiHidden="0" w:uiPriority="70" w:unhideWhenUsed="0"/>
+    <w:lsdException w:name="Colorful Shading Accent 2" w:semiHidden="0" w:uiPriority="71" w:unhideWhenUsed="0"/>
+    <w:lsdException w:name="Colorful List Accent 2" w:semiHidden="0" w:uiPriority="72" w:unhideWhenUsed="0"/>
+    <w:lsdException w:name="Colorful Grid Accent 2" w:semiHidden="0" w:uiPriority="73" w:unhideWhenUsed="0"/>
+    <w:lsdException w:name="Light Shading Accent 3" w:semiHidden="0" w:uiPriority="60" w:unhideWhenUsed="0"/>
+    <w:lsdException w:name="Light List Accent 3" w:semiHidden="0" w:uiPriority="61" w:unhideWhenUsed="0"/>
+    <w:lsdException w:name="Light Grid Accent 3" w:semiHidden="0" w:uiPriority="62" w:unhideWhenUsed="0"/>
+    <w:lsdException w:name="Medium Shading 1 Accent 3" w:semiHidden="0" w:uiPriority="63" w:unhideWhenUsed="0"/>
+    <w:lsdException w:name="Medium Shading 2 Accent 3" w:semiHidden="0" w:uiPriority="64" w:unhideWhenUsed="0"/>
+    <w:lsdException w:name="Medium List 1 Accent 3" w:semiHidden="0" w:uiPriority="65" w:unhideWhenUsed="0"/>
+    <w:lsdException w:name="Medium List 2 Accent 3" w:semiHidden="0" w:uiPriority="66" w:unhideWhenUsed="0"/>
+    <w:lsdException w:name="Medium Grid 1 Accent 3" w:semiHidden="0" w:uiPriority="67" w:unhideWhenUsed="0"/>
+    <w:lsdException w:name="Medium Grid 2 Accent 3" w:semiHidden="0" w:uiPriority="68" w:unhideWhenUsed="0"/>
+    <w:lsdException w:name="Medium Grid 3 Accent 3" w:semiHidden="0" w:uiPriority="69" w:unhideWhenUsed="0"/>
+    <w:lsdException w:name="Dark List Accent 3" w:semiHidden="0" w:uiPriority="70" w:unhideWhenUsed="0"/>
+    <w:lsdException w:name="Colorful Shading Accent 3" w:semiHidden="0" w:uiPriority="71" w:unhideWhenUsed="0"/>
+    <w:lsdException w:name="Colorful List Accent 3" w:semiHidden="0" w:uiPriority="72" w:unhideWhenUsed="0"/>
+    <w:lsdException w:name="Colorful Grid Accent 3" w:semiHidden="0" w:uiPriority="73" w:unhideWhenUsed="0"/>
+    <w:lsdException w:name="Light Shading Accent 4" w:semiHidden="0" w:uiPriority="60" w:unhideWhenUsed="0"/>
+    <w:lsdException w:name="Light List Accent 4" w:semiHidden="0" w:uiPriority="61" w:unhideWhenUsed="0"/>
+    <w:lsdException w:name="Light Grid Accent 4" w:semiHidden="0" w:uiPriority="62" w:unhideWhenUsed="0"/>
+    <w:lsdException w:name="Medium Shading 1 Accent 4" w:semiHidden="0" w:uiPriority="63" w:unhideWhenUsed="0"/>
+    <w:lsdException w:name="Medium Shading 2 Accent 4" w:semiHidden="0" w:uiPriority="64" w:unhideWhenUsed="0"/>
+    <w:lsdException w:name="Medium List 1 Accent 4" w:semiHidden="0" w:uiPriority="65" w:unhideWhenUsed="0"/>
+    <w:lsdException w:name="Medium List 2 Accent 4" w:semiHidden="0" w:uiPriority="66" w:unhideWhenUsed="0"/>
+    <w:lsdException w:name="Medium Grid 1 Accent 4" w:semiHidden="0" w:uiPriority="67" w:unhideWhenUsed="0"/>
+    <w:lsdException w:name="Medium Grid 2 Accent 4" w:semiHidden="0" w:uiPriority="68" w:unhideWhenUsed="0"/>
+    <w:lsdException w:name="Medium Grid 3 Accent 4" w:semiHidden="0" w:uiPriority="69" w:unhideWhenUsed="0"/>
+    <w:lsdException w:name="Dark List Accent 4" w:semiHidden="0" w:uiPriority="70" w:unhideWhenUsed="0"/>
+    <w:lsdException w:name="Colorful Shading Accent 4" w:semiHidden="0" w:uiPriority="71" w:unhideWhenUsed="0"/>
+    <w:lsdException w:name="Colorful List Accent 4" w:semiHidden="0" w:uiPriority="72" w:unhideWhenUsed="0"/>
+    <w:lsdException w:name="Colorful Grid Accent 4" w:semiHidden="0" w:uiPriority="73" w:unhideWhenUsed="0"/>
+    <w:lsdException w:name="Light Shading Accent 5" w:semiHidden="0" w:uiPriority="60" w:unhideWhenUsed="0"/>
+    <w:lsdException w:name="Light List Accent 5" w:semiHidden="0" w:uiPriority="61" w:unhideWhenUsed="0"/>
+    <w:lsdException w:name="Light Grid Accent 5" w:semiHidden="0" w:uiPriority="62" w:unhideWhenUsed="0"/>
+    <w:lsdException w:name="Medium Shading 1 Accent 5" w:semiHidden="0" w:uiPriority="63" w:unhideWhenUsed="0"/>
+    <w:lsdException w:name="Medium Shading 2 Accent 5" w:semiHidden="0" w:uiPriority="64" w:unhideWhenUsed="0"/>
+    <w:lsdException w:name="Medium List 1 Accent 5" w:semiHidden="0" w:uiPriority="65" w:unhideWhenUsed="0"/>
+    <w:lsdException w:name="Medium List 2 Accent 5" w:semiHidden="0" w:uiPriority="66" w:unhideWhenUsed="0"/>
+    <w:lsdException w:name="Medium Grid 1 Accent 5" w:semiHidden="0" w:uiPriority="67" w:unhideWhenUsed="0"/>
+    <w:lsdException w:name="Medium Grid 2 Accent 5" w:semiHidden="0" w:uiPriority="68" w:unhideWhenUsed="0"/>
+    <w:lsdException w:name="Medium Grid 3 Accent 5" w:semiHidden="0" w:uiPriority="69" w:unhideWhenUsed="0"/>
+    <w:lsdException w:name="Dark List Accent 5" w:semiHidden="0" w:uiPriority="70" w:unhideWhenUsed="0"/>
+    <w:lsdException w:name="Colorful Shading Accent 5" w:semiHidden="0" w:uiPriority="71" w:unhideWhenUsed="0"/>
+    <w:lsdException w:name="Colorful List Accent 5" w:semiHidden="0" w:uiPriority="72" w:unhideWhenUsed="0"/>
+    <w:lsdException w:name="Colorful Grid Accent 5" w:semiHidden="0" w:uiPriority="73" w:unhideWhenUsed="0"/>
+    <w:lsdException w:name="Light Shading Accent 6" w:semiHidden="0" w:uiPriority="60" w:unhideWhenUsed="0"/>
+    <w:lsdException w:name="Light List Accent 6" w:semiHidden="0" w:uiPriority="61" w:unhideWhenUsed="0"/>
+    <w:lsdException w:name="Light Grid Accent 6" w:semiHidden="0" w:uiPriority="62" w:unhideWhenUsed="0"/>
+    <w:lsdException w:name="Medium Shading 1 Accent 6" w:semiHidden="0" w:uiPriority="63" w:unhideWhenUsed="0"/>
+    <w:lsdException w:name="Medium Shading 2 Accent 6" w:semiHidden="0" w:uiPriority="64" w:unhideWhenUsed="0"/>
+    <w:lsdException w:name="Medium List 1 Accent 6" w:semiHidden="0" w:uiPriority="65" w:unhideWhenUsed="0"/>
+    <w:lsdException w:name="Medium List 2 Accent 6" w:semiHidden="0" w:uiPriority="66" w:unhideWhenUsed="0"/>
+    <w:lsdException w:name="Medium Grid 1 Accent 6" w:semiHidden="0" w:uiPriority="67" w:unhideWhenUsed="0"/>
+    <w:lsdException w:name="Medium Grid 2 Accent 6" w:semiHidden="0" w:uiPriority="68" w:unhideWhenUsed="0"/>
+    <w:lsdException w:name="Medium Grid 3 Accent 6" w:semiHidden="0" w:uiPriority="69" w:unhideWhenUsed="0"/>
+    <w:lsdException w:name="Dark List Accent 6" w:semiHidden="0" w:uiPriority="70" w:unhideWhenUsed="0"/>
+    <w:lsdException w:name="Colorful Shading Accent 6" w:semiHidden="0" w:uiPriority="71" w:unhideWhenUsed="0"/>
+    <w:lsdException w:name="Colorful List Accent 6" w:semiHidden="0" w:uiPriority="72" w:unhideWhenUsed="0"/>
+    <w:lsdException w:name="Colorful Grid Accent 6" w:semiHidden="0" w:uiPriority="73" w:unhideWhenUsed="0"/>
+    <w:lsdException w:name="Subtle Emphasis" w:semiHidden="0" w:uiPriority="19" w:unhideWhenUsed="0" w:qFormat="1"/>
+    <w:lsdException w:name="Intense Emphasis" w:semiHidden="0" w:uiPriority="21" w:unhideWhenUsed="0" w:qFormat="1"/>
+    <w:lsdException w:name="Subtle Reference" w:semiHidden="0" w:uiPriority="31" w:unhideWhenUsed="0" w:qFormat="1"/>
+    <w:lsdException w:name="Intense Reference" w:semiHidden="0" w:uiPriority="32" w:unhideWhenUsed="0" w:qFormat="1"/>
+    <w:lsdException w:name="Book Title" w:semiHidden="0" w:uiPriority="33" w:unhideWhenUsed="0" w:qFormat="1"/>
+    <w:lsdException w:name="Bibliography" w:uiPriority="37"/>
+    <w:lsdException w:name="TOC Heading" w:uiPriority="39" w:qFormat="1"/>
+  </w:latentStyles>
+  <w:style w:type="paragraph" w:default="1" w:styleId="Normal">
+    <w:name w:val="Normal"/>
+    <w:qFormat/>
+    <w:rsid w:val="00131822"/>
+  </w:style>
+  <w:style w:type="paragraph" w:styleId="Heading1">
+    <w:name w:val="heading 1"/>
+    <w:basedOn w:val="Normal"/>
+    <w:next w:val="Normal"/>
+    <w:link w:val="Heading1Char"/>
+    <w:uiPriority w:val="9"/>
+    <w:qFormat/>
+    <w:rsid w:val="00131822"/>
+    <w:pPr>
+      <w:keepNext/>
+      <w:keepLines/>
+      <w:spacing w:before="240" w:after="0"/>
+      <w:outlineLvl w:val="0"/>
+    </w:pPr>
+    <w:rPr>
+      <w:rFonts w:asciiTheme="majorHAnsi" w:eastAsiaTheme="majorEastAsia" w:hAnsiTheme="majorHAnsi" w:cstheme="majorBidi"/>
+      <w:color w:val="2F5496" w:themeColor="accent1" w:themeShade="BF"/>
+      <w:sz w:val="32"/>
+      <w:szCs w:val="32"/>
+    </w:rPr>
+  </w:style>
+  <w:style w:type="paragraph" w:styleId="Heading2">
+    <w:name w:val="heading 2"/>
+    <w:basedOn w:val="Normal"/>
+    <w:next w:val="Normal"/>
+    <w:link w:val="Heading2Char"/>
+    <w:uiPriority w:val="9"/>
+    <w:unhideWhenUsed/>
+    <w:qFormat/>
+    <w:rsid w:val="00781DB0"/>
+    <w:pPr>
+      <w:keepNext/>
+      <w:keepLines/>
+      <w:spacing w:before="40" w:after="0"/>
+      <w:outlineLvl w:val="1"/>
+    </w:pPr>
+    <w:rPr>
+      <w:rFonts w:asciiTheme="majorHAnsi" w:eastAsiaTheme="majorEastAsia" w:hAnsiTheme="majorHAnsi" w:cstheme="majorBidi"/>
+      <w:color w:val="2F5496" w:themeColor="accent1" w:themeShade="BF"/>
+      <w:sz w:val="26"/>
+      <w:szCs w:val="26"/>
+    </w:rPr>
+  </w:style>
+  <w:style w:type="paragraph" w:styleId="Heading3">
+    <w:name w:val="heading 3"/>
+    <w:basedOn w:val="Normal"/>
+    <w:next w:val="Normal"/>
+    <w:link w:val="Heading3Char"/>
+    <w:uiPriority w:val="9"/>
+    <w:unhideWhenUsed/>
+    <w:qFormat/>
+    <w:rsid w:val="00226E94"/>
+    <w:pPr>
+      <w:keepNext/>
+      <w:keepLines/>
+      <w:spacing w:before="40" w:after="0"/>
+      <w:outlineLvl w:val="2"/>
+    </w:pPr>
+    <w:rPr>
+      <w:rFonts w:asciiTheme="majorHAnsi" w:eastAsiaTheme="majorEastAsia" w:hAnsiTheme="majorHAnsi" w:cstheme="majorBidi"/>
+      <w:color w:val="1F3763" w:themeColor="accent1" w:themeShade="7F"/>
+      <w:sz w:val="24"/>
+      <w:szCs w:val="24"/>
+    </w:rPr>
+  </w:style>
+  <w:style w:type="character" w:default="1" w:styleId="DefaultParagraphFont">
+    <w:name w:val="Default Paragraph Font"/>
+    <w:uiPriority w:val="1"/>
+    <w:semiHidden/>
+    <w:unhideWhenUsed/>
+  </w:style>
+  <w:style w:type="table" w:default="1" w:styleId="TableNormal">
+    <w:name w:val="Normal Table"/>
+    <w:uiPriority w:val="99"/>
+    <w:semiHidden/>
+    <w:unhideWhenUsed/>
+    <w:tblPr>
+      <w:tblInd w:w="0" w:type="dxa"/>
+      <w:tblCellMar>
+        <w:top w:w="0" w:type="dxa"/>
+        <w:left w:w="108" w:type="dxa"/>
+        <w:bottom w:w="0" w:type="dxa"/>
+        <w:right w:w="108" w:type="dxa"/>
+      </w:tblCellMar>
+    </w:tblPr>
+  </w:style>
+  <w:style w:type="numbering" w:default="1" w:styleId="NoList">
+    <w:name w:val="No List"/>
+    <w:uiPriority w:val="99"/>
+    <w:semiHidden/>
+    <w:unhideWhenUsed/>
+  </w:style>
+  <w:style w:type="paragraph" w:styleId="NoSpacing">
+    <w:name w:val="No Spacing"/>
+    <w:link w:val="NoSpacingChar"/>
+    <w:uiPriority w:val="1"/>
+    <w:qFormat/>
+    <w:rsid w:val="00131822"/>
+    <w:pPr>
+      <w:spacing w:after="0" w:line="240" w:lineRule="auto"/>
+    </w:pPr>
+    <w:rPr>
+      <w:rFonts w:eastAsiaTheme="minorEastAsia"/>
+    </w:rPr>
+  </w:style>
+  <w:style w:type="character" w:customStyle="1" w:styleId="NoSpacingChar">
+    <w:name w:val="No Spacing Char"/>
+    <w:basedOn w:val="DefaultParagraphFont"/>
+    <w:link w:val="NoSpacing"/>
+    <w:uiPriority w:val="1"/>
+    <w:rsid w:val="00131822"/>
+    <w:rPr>
+      <w:rFonts w:eastAsiaTheme="minorEastAsia"/>
+    </w:rPr>
+  </w:style>
+  <w:style w:type="character" w:customStyle="1" w:styleId="Heading1Char">
+    <w:name w:val="Heading 1 Char"/>
+    <w:basedOn w:val="DefaultParagraphFont"/>
+    <w:link w:val="Heading1"/>
+    <w:uiPriority w:val="9"/>
+    <w:rsid w:val="00131822"/>
+    <w:rPr>
+      <w:rFonts w:asciiTheme="majorHAnsi" w:eastAsiaTheme="majorEastAsia" w:hAnsiTheme="majorHAnsi" w:cstheme="majorBidi"/>
+      <w:color w:val="2F5496" w:themeColor="accent1" w:themeShade="BF"/>
+      <w:sz w:val="32"/>
+      <w:szCs w:val="32"/>
+    </w:rPr>
+  </w:style>
+  <w:style w:type="paragraph" w:styleId="TOCHeading">
+    <w:name w:val="TOC Heading"/>
+    <w:basedOn w:val="Heading1"/>
+    <w:next w:val="Normal"/>
+    <w:uiPriority w:val="39"/>
+    <w:unhideWhenUsed/>
+    <w:qFormat/>
+    <w:rsid w:val="00781DB0"/>
+    <w:pPr>
+      <w:outlineLvl w:val="9"/>
+    </w:pPr>
+  </w:style>
+  <w:style w:type="table" w:styleId="TableGrid">
+    <w:name w:val="Table Grid"/>
+    <w:basedOn w:val="TableNormal"/>
+    <w:uiPriority w:val="39"/>
+    <w:rsid w:val="00781DB0"/>
+    <w:pPr>
+      <w:spacing w:after="0" w:line="240" w:lineRule="auto"/>
+    </w:pPr>
+    <w:tblPr>
+      <w:tblInd w:w="0" w:type="dxa"/>
+      <w:tblBorders>
+        <w:top w:val="single" w:sz="4" w:space="0" w:color="auto"/>
+        <w:left w:val="single" w:sz="4" w:space="0" w:color="auto"/>
+        <w:bottom w:val="single" w:sz="4" w:space="0" w:color="auto"/>
+        <w:right w:val="single" w:sz="4" w:space="0" w:color="auto"/>
+        <w:insideH w:val="single" w:sz="4" w:space="0" w:color="auto"/>
+        <w:insideV w:val="single" w:sz="4" w:space="0" w:color="auto"/>
+      </w:tblBorders>
+      <w:tblCellMar>
+        <w:top w:w="0" w:type="dxa"/>
+        <w:left w:w="108" w:type="dxa"/>
+        <w:bottom w:w="0" w:type="dxa"/>
+        <w:right w:w="108" w:type="dxa"/>
+      </w:tblCellMar>
+    </w:tblPr>
+  </w:style>
+  <w:style w:type="table" w:customStyle="1" w:styleId="ListTable3-Accent11">
+    <w:name w:val="List Table 3 - Accent 11"/>
+    <w:basedOn w:val="TableNormal"/>
+    <w:uiPriority w:val="48"/>
+    <w:rsid w:val="00781DB0"/>
+    <w:pPr>
+      <w:spacing w:after="0" w:line="240" w:lineRule="auto"/>
+    </w:pPr>
+    <w:tblPr>
+      <w:tblStyleRowBandSize w:val="1"/>
+      <w:tblStyleColBandSize w:val="1"/>
+      <w:tblInd w:w="0" w:type="dxa"/>
+      <w:tblBorders>
+        <w:top w:val="single" w:sz="4" w:space="0" w:color="4472C4" w:themeColor="accent1"/>
+        <w:left w:val="single" w:sz="4" w:space="0" w:color="4472C4" w:themeColor="accent1"/>
+        <w:bottom w:val="single" w:sz="4" w:space="0" w:color="4472C4" w:themeColor="accent1"/>
+        <w:right w:val="single" w:sz="4" w:space="0" w:color="4472C4" w:themeColor="accent1"/>
+      </w:tblBorders>
+      <w:tblCellMar>
+        <w:top w:w="0" w:type="dxa"/>
+        <w:left w:w="108" w:type="dxa"/>
+        <w:bottom w:w="0" w:type="dxa"/>
+        <w:right w:w="108" w:type="dxa"/>
+      </w:tblCellMar>
     </w:tblPr>
     <w:tblStylePr w:type="firstRow">
       <w:rPr>
@@ -11520,7 +12000,7 @@
   <a:extraClrSchemeLst/>
   <a:extLst>
     <a:ext uri="{05A4C25C-085E-4340-85A3-A5531E510DB2}">
-      <thm15:themeFamily xmlns:thm15="http://schemas.microsoft.com/office/thememl/2012/main" name="Office Theme" id="{62F939B6-93AF-4DB8-9C6B-D6C7DFDC589F}" vid="{4A3C46E8-61CC-4603-A589-7422A47A8E4A}"/>
+      <thm15:themeFamily xmlns:thm15="http://schemas.microsoft.com/office/thememl/2012/main" xmlns="" name="Office Theme" id="{62F939B6-93AF-4DB8-9C6B-D6C7DFDC589F}" vid="{4A3C46E8-61CC-4603-A589-7422A47A8E4A}"/>
     </a:ext>
   </a:extLst>
 </a:theme>
@@ -11550,7 +12030,7 @@
 </file>
 
 <file path=customXml/itemProps2.xml><?xml version="1.0" encoding="utf-8"?>
-<ds:datastoreItem xmlns:ds="http://schemas.openxmlformats.org/officeDocument/2006/customXml" ds:itemID="{EC121B21-D6B3-4134-9A32-FCF63A732CF0}">
+<ds:datastoreItem xmlns:ds="http://schemas.openxmlformats.org/officeDocument/2006/customXml" ds:itemID="{904A5559-A34D-4C7C-8E5A-70CAF337FD7B}">
   <ds:schemaRefs>
     <ds:schemaRef ds:uri="http://schemas.openxmlformats.org/officeDocument/2006/bibliography"/>
   </ds:schemaRefs>

</xml_diff>